<commit_message>
Millores format. Afegir numero pagina. Actualitzar index. Afegir idees als temes pendents
</commit_message>
<xml_diff>
--- a/TDR/PyGameTDR.docx
+++ b/TDR/PyGameTDR.docx
@@ -97,7 +97,7 @@
                                 </w:tblPr>
                                 <w:tblGrid>
                                   <w:gridCol w:w="6883"/>
-                                  <w:gridCol w:w="1815"/>
+                                  <w:gridCol w:w="1684"/>
                                 </w:tblGrid>
                                 <w:tr>
                                   <w:trPr>
@@ -134,7 +134,7 @@
                                                     </pic:cNvPicPr>
                                                   </pic:nvPicPr>
                                                   <pic:blipFill>
-                                                    <a:blip r:embed="rId7">
+                                                    <a:blip r:embed="rId9">
                                                       <a:extLst>
                                                         <a:ext uri="{28A0092B-C50C-407E-A947-70E740481C1C}">
                                                           <a14:useLocalDpi xmlns:a14="http://schemas.microsoft.com/office/drawing/2010/main" val="0"/>
@@ -187,7 +187,7 @@
                                                     </pic:cNvPicPr>
                                                   </pic:nvPicPr>
                                                   <pic:blipFill>
-                                                    <a:blip r:embed="rId8">
+                                                    <a:blip r:embed="rId10">
                                                       <a:extLst>
                                                         <a:ext uri="{28A0092B-C50C-407E-A947-70E740481C1C}">
                                                           <a14:useLocalDpi xmlns:a14="http://schemas.microsoft.com/office/drawing/2010/main" val="0"/>
@@ -236,7 +236,7 @@
                                       <w:sdtContent>
                                         <w:p>
                                           <w:pPr>
-                                            <w:pStyle w:val="Sinespaciado"/>
+                                            <w:pStyle w:val="NoSpacing"/>
                                             <w:spacing w:line="312" w:lineRule="auto"/>
                                             <w:jc w:val="right"/>
                                             <w:rPr>
@@ -286,7 +286,6 @@
                                         <w:alias w:val="Subtitle"/>
                                         <w:tag w:val=""/>
                                         <w:id w:val="1354072561"/>
-                                        <w:showingPlcHdr/>
                                         <w:dataBinding w:prefixMappings="xmlns:ns0='http://purl.org/dc/elements/1.1/' xmlns:ns1='http://schemas.openxmlformats.org/package/2006/metadata/core-properties' " w:xpath="/ns1:coreProperties[1]/ns0:subject[1]" w:storeItemID="{6C3C8BC8-F283-45AE-878A-BAB7291924A1}"/>
                                         <w:text/>
                                       </w:sdtPr>
@@ -305,7 +304,7 @@
                                               <w:sz w:val="24"/>
                                               <w:szCs w:val="24"/>
                                             </w:rPr>
-                                            <w:t>[Document subtitle]</w:t>
+                                            <w:t>Com fer un joc desde zero</w:t>
                                           </w:r>
                                         </w:p>
                                       </w:sdtContent>
@@ -318,7 +317,7 @@
                                     </w:tcPr>
                                     <w:p>
                                       <w:pPr>
-                                        <w:pStyle w:val="Sinespaciado"/>
+                                        <w:pStyle w:val="NoSpacing"/>
                                         <w:rPr>
                                           <w:caps/>
                                           <w:color w:val="ED7D31" w:themeColor="accent2"/>
@@ -335,7 +334,7 @@
                                           <w:szCs w:val="26"/>
                                           <w:lang w:val="es-ES"/>
                                         </w:rPr>
-                                        <w:t>Abstract</w:t>
+                                        <w:t>TREBALL DE RECERCA</w:t>
                                       </w:r>
                                     </w:p>
                                     <w:sdt>
@@ -346,6 +345,7 @@
                                         <w:alias w:val="Abstract"/>
                                         <w:tag w:val=""/>
                                         <w:id w:val="-2036181933"/>
+                                        <w:showingPlcHdr/>
                                         <w:dataBinding w:prefixMappings="xmlns:ns0='http://schemas.microsoft.com/office/2006/coverPageProps' " w:xpath="/ns0:CoverPageProperties[1]/ns0:Abstract[1]" w:storeItemID="{55AF091B-3C7A-41E3-B477-F2FDAA23CFDA}"/>
                                         <w:text/>
                                       </w:sdtPr>
@@ -356,14 +356,12 @@
                                               <w:color w:val="000000" w:themeColor="text1"/>
                                             </w:rPr>
                                           </w:pPr>
-                                          <w:proofErr w:type="spellStart"/>
                                           <w:r>
                                             <w:rPr>
                                               <w:color w:val="000000" w:themeColor="text1"/>
                                             </w:rPr>
-                                            <w:t>rrrr</w:t>
+                                            <w:t xml:space="preserve">     </w:t>
                                           </w:r>
-                                          <w:proofErr w:type="spellEnd"/>
                                         </w:p>
                                       </w:sdtContent>
                                     </w:sdt>
@@ -384,7 +382,7 @@
                                       <w:sdtContent>
                                         <w:p>
                                           <w:pPr>
-                                            <w:pStyle w:val="Sinespaciado"/>
+                                            <w:pStyle w:val="NoSpacing"/>
                                             <w:rPr>
                                               <w:color w:val="ED7D31" w:themeColor="accent2"/>
                                               <w:sz w:val="26"/>
@@ -406,7 +404,7 @@
                                     </w:sdt>
                                     <w:p>
                                       <w:pPr>
-                                        <w:pStyle w:val="Sinespaciado"/>
+                                        <w:pStyle w:val="NoSpacing"/>
                                       </w:pPr>
                                       <w:sdt>
                                         <w:sdtPr>
@@ -416,7 +414,6 @@
                                           <w:alias w:val="Course"/>
                                           <w:tag w:val="Course"/>
                                           <w:id w:val="-710501431"/>
-                                          <w:showingPlcHdr/>
                                           <w:dataBinding w:prefixMappings="xmlns:ns0='http://purl.org/dc/elements/1.1/' xmlns:ns1='http://schemas.openxmlformats.org/package/2006/metadata/core-properties' " w:xpath="/ns1:coreProperties[1]/ns1:category[1]" w:storeItemID="{6C3C8BC8-F283-45AE-878A-BAB7291924A1}"/>
                                           <w:text/>
                                         </w:sdtPr>
@@ -424,9 +421,8 @@
                                           <w:r>
                                             <w:rPr>
                                               <w:color w:val="44546A" w:themeColor="text2"/>
-                                              <w:u w:val="single"/>
                                             </w:rPr>
-                                            <w:t>[Course title]</w:t>
+                                            <w:t>2on Batxillerat</w:t>
                                           </w:r>
                                         </w:sdtContent>
                                       </w:sdt>
@@ -481,7 +477,7 @@
                           </w:tblPr>
                           <w:tblGrid>
                             <w:gridCol w:w="6883"/>
-                            <w:gridCol w:w="1815"/>
+                            <w:gridCol w:w="1684"/>
                           </w:tblGrid>
                           <w:tr>
                             <w:trPr>
@@ -518,7 +514,7 @@
                                               </pic:cNvPicPr>
                                             </pic:nvPicPr>
                                             <pic:blipFill>
-                                              <a:blip r:embed="rId7">
+                                              <a:blip r:embed="rId9">
                                                 <a:extLst>
                                                   <a:ext uri="{28A0092B-C50C-407E-A947-70E740481C1C}">
                                                     <a14:useLocalDpi xmlns:a14="http://schemas.microsoft.com/office/drawing/2010/main" val="0"/>
@@ -571,7 +567,7 @@
                                               </pic:cNvPicPr>
                                             </pic:nvPicPr>
                                             <pic:blipFill>
-                                              <a:blip r:embed="rId8">
+                                              <a:blip r:embed="rId10">
                                                 <a:extLst>
                                                   <a:ext uri="{28A0092B-C50C-407E-A947-70E740481C1C}">
                                                     <a14:useLocalDpi xmlns:a14="http://schemas.microsoft.com/office/drawing/2010/main" val="0"/>
@@ -620,7 +616,7 @@
                                 <w:sdtContent>
                                   <w:p>
                                     <w:pPr>
-                                      <w:pStyle w:val="Sinespaciado"/>
+                                      <w:pStyle w:val="NoSpacing"/>
                                       <w:spacing w:line="312" w:lineRule="auto"/>
                                       <w:jc w:val="right"/>
                                       <w:rPr>
@@ -670,7 +666,6 @@
                                   <w:alias w:val="Subtitle"/>
                                   <w:tag w:val=""/>
                                   <w:id w:val="1354072561"/>
-                                  <w:showingPlcHdr/>
                                   <w:dataBinding w:prefixMappings="xmlns:ns0='http://purl.org/dc/elements/1.1/' xmlns:ns1='http://schemas.openxmlformats.org/package/2006/metadata/core-properties' " w:xpath="/ns1:coreProperties[1]/ns0:subject[1]" w:storeItemID="{6C3C8BC8-F283-45AE-878A-BAB7291924A1}"/>
                                   <w:text/>
                                 </w:sdtPr>
@@ -689,7 +684,7 @@
                                         <w:sz w:val="24"/>
                                         <w:szCs w:val="24"/>
                                       </w:rPr>
-                                      <w:t>[Document subtitle]</w:t>
+                                      <w:t>Com fer un joc desde zero</w:t>
                                     </w:r>
                                   </w:p>
                                 </w:sdtContent>
@@ -702,7 +697,7 @@
                               </w:tcPr>
                               <w:p>
                                 <w:pPr>
-                                  <w:pStyle w:val="Sinespaciado"/>
+                                  <w:pStyle w:val="NoSpacing"/>
                                   <w:rPr>
                                     <w:caps/>
                                     <w:color w:val="ED7D31" w:themeColor="accent2"/>
@@ -719,7 +714,7 @@
                                     <w:szCs w:val="26"/>
                                     <w:lang w:val="es-ES"/>
                                   </w:rPr>
-                                  <w:t>Abstract</w:t>
+                                  <w:t>TREBALL DE RECERCA</w:t>
                                 </w:r>
                               </w:p>
                               <w:sdt>
@@ -730,6 +725,7 @@
                                   <w:alias w:val="Abstract"/>
                                   <w:tag w:val=""/>
                                   <w:id w:val="-2036181933"/>
+                                  <w:showingPlcHdr/>
                                   <w:dataBinding w:prefixMappings="xmlns:ns0='http://schemas.microsoft.com/office/2006/coverPageProps' " w:xpath="/ns0:CoverPageProperties[1]/ns0:Abstract[1]" w:storeItemID="{55AF091B-3C7A-41E3-B477-F2FDAA23CFDA}"/>
                                   <w:text/>
                                 </w:sdtPr>
@@ -740,14 +736,12 @@
                                         <w:color w:val="000000" w:themeColor="text1"/>
                                       </w:rPr>
                                     </w:pPr>
-                                    <w:proofErr w:type="spellStart"/>
                                     <w:r>
                                       <w:rPr>
                                         <w:color w:val="000000" w:themeColor="text1"/>
                                       </w:rPr>
-                                      <w:t>rrrr</w:t>
+                                      <w:t xml:space="preserve">     </w:t>
                                     </w:r>
-                                    <w:proofErr w:type="spellEnd"/>
                                   </w:p>
                                 </w:sdtContent>
                               </w:sdt>
@@ -768,7 +762,7 @@
                                 <w:sdtContent>
                                   <w:p>
                                     <w:pPr>
-                                      <w:pStyle w:val="Sinespaciado"/>
+                                      <w:pStyle w:val="NoSpacing"/>
                                       <w:rPr>
                                         <w:color w:val="ED7D31" w:themeColor="accent2"/>
                                         <w:sz w:val="26"/>
@@ -790,7 +784,7 @@
                               </w:sdt>
                               <w:p>
                                 <w:pPr>
-                                  <w:pStyle w:val="Sinespaciado"/>
+                                  <w:pStyle w:val="NoSpacing"/>
                                 </w:pPr>
                                 <w:sdt>
                                   <w:sdtPr>
@@ -800,7 +794,6 @@
                                     <w:alias w:val="Course"/>
                                     <w:tag w:val="Course"/>
                                     <w:id w:val="-710501431"/>
-                                    <w:showingPlcHdr/>
                                     <w:dataBinding w:prefixMappings="xmlns:ns0='http://purl.org/dc/elements/1.1/' xmlns:ns1='http://schemas.openxmlformats.org/package/2006/metadata/core-properties' " w:xpath="/ns1:coreProperties[1]/ns1:category[1]" w:storeItemID="{6C3C8BC8-F283-45AE-878A-BAB7291924A1}"/>
                                     <w:text/>
                                   </w:sdtPr>
@@ -808,9 +801,8 @@
                                     <w:r>
                                       <w:rPr>
                                         <w:color w:val="44546A" w:themeColor="text2"/>
-                                        <w:u w:val="single"/>
                                       </w:rPr>
-                                      <w:t>[Course title]</w:t>
+                                      <w:t>2on Batxillerat</w:t>
                                     </w:r>
                                   </w:sdtContent>
                                 </w:sdt>
@@ -860,7 +852,7 @@
       <w:sdtContent>
         <w:p>
           <w:pPr>
-            <w:pStyle w:val="TtuloTDC"/>
+            <w:pStyle w:val="TOCHeading"/>
           </w:pPr>
           <w:r>
             <w:t>Index</w:t>
@@ -868,7 +860,7 @@
         </w:p>
         <w:p>
           <w:pPr>
-            <w:pStyle w:val="TDC1"/>
+            <w:pStyle w:val="TOC1"/>
             <w:tabs>
               <w:tab w:val="left" w:pos="440"/>
               <w:tab w:val="right" w:leader="dot" w:pos="8494"/>
@@ -892,7 +884,7 @@
         </w:p>
         <w:p>
           <w:pPr>
-            <w:pStyle w:val="TDC1"/>
+            <w:pStyle w:val="TOC1"/>
             <w:tabs>
               <w:tab w:val="left" w:pos="440"/>
               <w:tab w:val="right" w:leader="dot" w:pos="8494"/>
@@ -903,10 +895,10 @@
               <w:lang w:eastAsia="ca-ES"/>
             </w:rPr>
           </w:pPr>
-          <w:hyperlink w:anchor="_Toc148087943" w:history="1">
-            <w:r>
-              <w:rPr>
-                <w:rStyle w:val="Hipervnculo"/>
+          <w:hyperlink w:anchor="_Toc148887625" w:history="1">
+            <w:r>
+              <w:rPr>
+                <w:rStyle w:val="Hyperlink"/>
                 <w:noProof/>
               </w:rPr>
               <w:t>1.</w:t>
@@ -921,7 +913,7 @@
             </w:r>
             <w:r>
               <w:rPr>
-                <w:rStyle w:val="Hipervnculo"/>
+                <w:rStyle w:val="Hyperlink"/>
                 <w:noProof/>
               </w:rPr>
               <w:t>Introducció</w:t>
@@ -945,7 +937,7 @@
                 <w:noProof/>
                 <w:webHidden/>
               </w:rPr>
-              <w:instrText xml:space="preserve"> PAGEREF _Toc148087943 \h </w:instrText>
+              <w:instrText xml:space="preserve"> PAGEREF _Toc148887625 \h </w:instrText>
             </w:r>
             <w:r>
               <w:rPr>
@@ -978,7 +970,7 @@
         </w:p>
         <w:p>
           <w:pPr>
-            <w:pStyle w:val="TDC2"/>
+            <w:pStyle w:val="TOC2"/>
             <w:tabs>
               <w:tab w:val="left" w:pos="880"/>
               <w:tab w:val="right" w:leader="dot" w:pos="8494"/>
@@ -989,10 +981,10 @@
               <w:lang w:eastAsia="ca-ES"/>
             </w:rPr>
           </w:pPr>
-          <w:hyperlink w:anchor="_Toc148087944" w:history="1">
-            <w:r>
-              <w:rPr>
-                <w:rStyle w:val="Hipervnculo"/>
+          <w:hyperlink w:anchor="_Toc148887626" w:history="1">
+            <w:r>
+              <w:rPr>
+                <w:rStyle w:val="Hyperlink"/>
                 <w:noProof/>
               </w:rPr>
               <w:t>1.1</w:t>
@@ -1007,7 +999,7 @@
             </w:r>
             <w:r>
               <w:rPr>
-                <w:rStyle w:val="Hipervnculo"/>
+                <w:rStyle w:val="Hyperlink"/>
                 <w:noProof/>
               </w:rPr>
               <w:t>Justificacio</w:t>
@@ -1031,7 +1023,7 @@
                 <w:noProof/>
                 <w:webHidden/>
               </w:rPr>
-              <w:instrText xml:space="preserve"> PAGEREF _Toc148087944 \h </w:instrText>
+              <w:instrText xml:space="preserve"> PAGEREF _Toc148887626 \h </w:instrText>
             </w:r>
             <w:r>
               <w:rPr>
@@ -1064,7 +1056,7 @@
         </w:p>
         <w:p>
           <w:pPr>
-            <w:pStyle w:val="TDC2"/>
+            <w:pStyle w:val="TOC2"/>
             <w:tabs>
               <w:tab w:val="left" w:pos="880"/>
               <w:tab w:val="right" w:leader="dot" w:pos="8494"/>
@@ -1075,10 +1067,10 @@
               <w:lang w:eastAsia="ca-ES"/>
             </w:rPr>
           </w:pPr>
-          <w:hyperlink w:anchor="_Toc148087945" w:history="1">
-            <w:r>
-              <w:rPr>
-                <w:rStyle w:val="Hipervnculo"/>
+          <w:hyperlink w:anchor="_Toc148887627" w:history="1">
+            <w:r>
+              <w:rPr>
+                <w:rStyle w:val="Hyperlink"/>
                 <w:noProof/>
               </w:rPr>
               <w:t>1.2</w:t>
@@ -1093,7 +1085,7 @@
             </w:r>
             <w:r>
               <w:rPr>
-                <w:rStyle w:val="Hipervnculo"/>
+                <w:rStyle w:val="Hyperlink"/>
                 <w:noProof/>
               </w:rPr>
               <w:t>Objectius</w:t>
@@ -1117,7 +1109,7 @@
                 <w:noProof/>
                 <w:webHidden/>
               </w:rPr>
-              <w:instrText xml:space="preserve"> PAGEREF _Toc148087945 \h </w:instrText>
+              <w:instrText xml:space="preserve"> PAGEREF _Toc148887627 \h </w:instrText>
             </w:r>
             <w:r>
               <w:rPr>
@@ -1150,7 +1142,7 @@
         </w:p>
         <w:p>
           <w:pPr>
-            <w:pStyle w:val="TDC2"/>
+            <w:pStyle w:val="TOC2"/>
             <w:tabs>
               <w:tab w:val="left" w:pos="880"/>
               <w:tab w:val="right" w:leader="dot" w:pos="8494"/>
@@ -1161,10 +1153,10 @@
               <w:lang w:eastAsia="ca-ES"/>
             </w:rPr>
           </w:pPr>
-          <w:hyperlink w:anchor="_Toc148087946" w:history="1">
-            <w:r>
-              <w:rPr>
-                <w:rStyle w:val="Hipervnculo"/>
+          <w:hyperlink w:anchor="_Toc148887628" w:history="1">
+            <w:r>
+              <w:rPr>
+                <w:rStyle w:val="Hyperlink"/>
                 <w:noProof/>
               </w:rPr>
               <w:t>1.3</w:t>
@@ -1179,24 +1171,10 @@
             </w:r>
             <w:r>
               <w:rPr>
-                <w:rStyle w:val="Hipervnculo"/>
-                <w:noProof/>
-              </w:rPr>
-              <w:t>Proc</w:t>
-            </w:r>
-            <w:r>
-              <w:rPr>
-                <w:rStyle w:val="Hipervnculo"/>
-                <w:noProof/>
-              </w:rPr>
-              <w:t>é</w:t>
-            </w:r>
-            <w:r>
-              <w:rPr>
-                <w:rStyle w:val="Hipervnculo"/>
-                <w:noProof/>
-              </w:rPr>
-              <w:t>s</w:t>
+                <w:rStyle w:val="Hyperlink"/>
+                <w:noProof/>
+              </w:rPr>
+              <w:t>Procés</w:t>
             </w:r>
             <w:r>
               <w:rPr>
@@ -1217,7 +1195,7 @@
                 <w:noProof/>
                 <w:webHidden/>
               </w:rPr>
-              <w:instrText xml:space="preserve"> PAGEREF _Toc148087946 \h </w:instrText>
+              <w:instrText xml:space="preserve"> PAGEREF _Toc148887628 \h </w:instrText>
             </w:r>
             <w:r>
               <w:rPr>
@@ -1250,7 +1228,7 @@
         </w:p>
         <w:p>
           <w:pPr>
-            <w:pStyle w:val="TDC2"/>
+            <w:pStyle w:val="TOC2"/>
             <w:tabs>
               <w:tab w:val="left" w:pos="880"/>
               <w:tab w:val="right" w:leader="dot" w:pos="8494"/>
@@ -1261,10 +1239,10 @@
               <w:lang w:eastAsia="ca-ES"/>
             </w:rPr>
           </w:pPr>
-          <w:hyperlink w:anchor="_Toc148087947" w:history="1">
-            <w:r>
-              <w:rPr>
-                <w:rStyle w:val="Hipervnculo"/>
+          <w:hyperlink w:anchor="_Toc148887629" w:history="1">
+            <w:r>
+              <w:rPr>
+                <w:rStyle w:val="Hyperlink"/>
                 <w:noProof/>
               </w:rPr>
               <w:t>1.4</w:t>
@@ -1279,7 +1257,7 @@
             </w:r>
             <w:r>
               <w:rPr>
-                <w:rStyle w:val="Hipervnculo"/>
+                <w:rStyle w:val="Hyperlink"/>
                 <w:noProof/>
               </w:rPr>
               <w:t>Resultat</w:t>
@@ -1303,7 +1281,7 @@
                 <w:noProof/>
                 <w:webHidden/>
               </w:rPr>
-              <w:instrText xml:space="preserve"> PAGEREF _Toc148087947 \h </w:instrText>
+              <w:instrText xml:space="preserve"> PAGEREF _Toc148887629 \h </w:instrText>
             </w:r>
             <w:r>
               <w:rPr>
@@ -1336,7 +1314,7 @@
         </w:p>
         <w:p>
           <w:pPr>
-            <w:pStyle w:val="TDC1"/>
+            <w:pStyle w:val="TOC1"/>
             <w:tabs>
               <w:tab w:val="left" w:pos="440"/>
               <w:tab w:val="right" w:leader="dot" w:pos="8494"/>
@@ -1347,10 +1325,10 @@
               <w:lang w:eastAsia="ca-ES"/>
             </w:rPr>
           </w:pPr>
-          <w:hyperlink w:anchor="_Toc148087948" w:history="1">
-            <w:r>
-              <w:rPr>
-                <w:rStyle w:val="Hipervnculo"/>
+          <w:hyperlink w:anchor="_Toc148887630" w:history="1">
+            <w:r>
+              <w:rPr>
+                <w:rStyle w:val="Hyperlink"/>
                 <w:noProof/>
               </w:rPr>
               <w:t>2.</w:t>
@@ -1365,7 +1343,7 @@
             </w:r>
             <w:r>
               <w:rPr>
-                <w:rStyle w:val="Hipervnculo"/>
+                <w:rStyle w:val="Hyperlink"/>
                 <w:noProof/>
               </w:rPr>
               <w:t>Introducció a Python</w:t>
@@ -1389,7 +1367,7 @@
                 <w:noProof/>
                 <w:webHidden/>
               </w:rPr>
-              <w:instrText xml:space="preserve"> PAGEREF _Toc148087948 \h </w:instrText>
+              <w:instrText xml:space="preserve"> PAGEREF _Toc148887630 \h </w:instrText>
             </w:r>
             <w:r>
               <w:rPr>
@@ -1409,7 +1387,7 @@
                 <w:noProof/>
                 <w:webHidden/>
               </w:rPr>
-              <w:t>2</w:t>
+              <w:t>3</w:t>
             </w:r>
             <w:r>
               <w:rPr>
@@ -1422,7 +1400,7 @@
         </w:p>
         <w:p>
           <w:pPr>
-            <w:pStyle w:val="TDC2"/>
+            <w:pStyle w:val="TOC2"/>
             <w:tabs>
               <w:tab w:val="left" w:pos="880"/>
               <w:tab w:val="right" w:leader="dot" w:pos="8494"/>
@@ -1433,10 +1411,10 @@
               <w:lang w:eastAsia="ca-ES"/>
             </w:rPr>
           </w:pPr>
-          <w:hyperlink w:anchor="_Toc148087949" w:history="1">
-            <w:r>
-              <w:rPr>
-                <w:rStyle w:val="Hipervnculo"/>
+          <w:hyperlink w:anchor="_Toc148887631" w:history="1">
+            <w:r>
+              <w:rPr>
+                <w:rStyle w:val="Hyperlink"/>
                 <w:noProof/>
               </w:rPr>
               <w:t>2.1</w:t>
@@ -1451,7 +1429,7 @@
             </w:r>
             <w:r>
               <w:rPr>
-                <w:rStyle w:val="Hipervnculo"/>
+                <w:rStyle w:val="Hyperlink"/>
                 <w:noProof/>
               </w:rPr>
               <w:t>Què és Python?</w:t>
@@ -1475,7 +1453,7 @@
                 <w:noProof/>
                 <w:webHidden/>
               </w:rPr>
-              <w:instrText xml:space="preserve"> PAGEREF _Toc148087949 \h </w:instrText>
+              <w:instrText xml:space="preserve"> PAGEREF _Toc148887631 \h </w:instrText>
             </w:r>
             <w:r>
               <w:rPr>
@@ -1495,7 +1473,7 @@
                 <w:noProof/>
                 <w:webHidden/>
               </w:rPr>
-              <w:t>2</w:t>
+              <w:t>3</w:t>
             </w:r>
             <w:r>
               <w:rPr>
@@ -1508,7 +1486,7 @@
         </w:p>
         <w:p>
           <w:pPr>
-            <w:pStyle w:val="TDC2"/>
+            <w:pStyle w:val="TOC2"/>
             <w:tabs>
               <w:tab w:val="left" w:pos="880"/>
               <w:tab w:val="right" w:leader="dot" w:pos="8494"/>
@@ -1519,10 +1497,10 @@
               <w:lang w:eastAsia="ca-ES"/>
             </w:rPr>
           </w:pPr>
-          <w:hyperlink w:anchor="_Toc148087950" w:history="1">
-            <w:r>
-              <w:rPr>
-                <w:rStyle w:val="Hipervnculo"/>
+          <w:hyperlink w:anchor="_Toc148887632" w:history="1">
+            <w:r>
+              <w:rPr>
+                <w:rStyle w:val="Hyperlink"/>
                 <w:noProof/>
               </w:rPr>
               <w:t>2.2</w:t>
@@ -1537,7 +1515,7 @@
             </w:r>
             <w:r>
               <w:rPr>
-                <w:rStyle w:val="Hipervnculo"/>
+                <w:rStyle w:val="Hyperlink"/>
                 <w:noProof/>
               </w:rPr>
               <w:t>Perquè Python ?</w:t>
@@ -1561,7 +1539,7 @@
                 <w:noProof/>
                 <w:webHidden/>
               </w:rPr>
-              <w:instrText xml:space="preserve"> PAGEREF _Toc148087950 \h </w:instrText>
+              <w:instrText xml:space="preserve"> PAGEREF _Toc148887632 \h </w:instrText>
             </w:r>
             <w:r>
               <w:rPr>
@@ -1581,7 +1559,7 @@
                 <w:noProof/>
                 <w:webHidden/>
               </w:rPr>
-              <w:t>3</w:t>
+              <w:t>4</w:t>
             </w:r>
             <w:r>
               <w:rPr>
@@ -1594,7 +1572,7 @@
         </w:p>
         <w:p>
           <w:pPr>
-            <w:pStyle w:val="TDC2"/>
+            <w:pStyle w:val="TOC2"/>
             <w:tabs>
               <w:tab w:val="left" w:pos="880"/>
               <w:tab w:val="right" w:leader="dot" w:pos="8494"/>
@@ -1605,10 +1583,10 @@
               <w:lang w:eastAsia="ca-ES"/>
             </w:rPr>
           </w:pPr>
-          <w:hyperlink w:anchor="_Toc148087951" w:history="1">
-            <w:r>
-              <w:rPr>
-                <w:rStyle w:val="Hipervnculo"/>
+          <w:hyperlink w:anchor="_Toc148887633" w:history="1">
+            <w:r>
+              <w:rPr>
+                <w:rStyle w:val="Hyperlink"/>
                 <w:noProof/>
               </w:rPr>
               <w:t>2.3</w:t>
@@ -1623,7 +1601,7 @@
             </w:r>
             <w:r>
               <w:rPr>
-                <w:rStyle w:val="Hipervnculo"/>
+                <w:rStyle w:val="Hyperlink"/>
                 <w:noProof/>
               </w:rPr>
               <w:t>Qui fa servir Python?</w:t>
@@ -1647,7 +1625,7 @@
                 <w:noProof/>
                 <w:webHidden/>
               </w:rPr>
-              <w:instrText xml:space="preserve"> PAGEREF _Toc148087951 \h </w:instrText>
+              <w:instrText xml:space="preserve"> PAGEREF _Toc148887633 \h </w:instrText>
             </w:r>
             <w:r>
               <w:rPr>
@@ -1667,7 +1645,7 @@
                 <w:noProof/>
                 <w:webHidden/>
               </w:rPr>
-              <w:t>4</w:t>
+              <w:t>5</w:t>
             </w:r>
             <w:r>
               <w:rPr>
@@ -1680,7 +1658,7 @@
         </w:p>
         <w:p>
           <w:pPr>
-            <w:pStyle w:val="TDC2"/>
+            <w:pStyle w:val="TOC2"/>
             <w:tabs>
               <w:tab w:val="left" w:pos="880"/>
               <w:tab w:val="right" w:leader="dot" w:pos="8494"/>
@@ -1691,10 +1669,10 @@
               <w:lang w:eastAsia="ca-ES"/>
             </w:rPr>
           </w:pPr>
-          <w:hyperlink w:anchor="_Toc148087952" w:history="1">
-            <w:r>
-              <w:rPr>
-                <w:rStyle w:val="Hipervnculo"/>
+          <w:hyperlink w:anchor="_Toc148887634" w:history="1">
+            <w:r>
+              <w:rPr>
+                <w:rStyle w:val="Hyperlink"/>
                 <w:noProof/>
               </w:rPr>
               <w:t>2.4</w:t>
@@ -1709,7 +1687,7 @@
             </w:r>
             <w:r>
               <w:rPr>
-                <w:rStyle w:val="Hipervnculo"/>
+                <w:rStyle w:val="Hyperlink"/>
                 <w:noProof/>
               </w:rPr>
               <w:t>Python vs altres llenguatges</w:t>
@@ -1733,7 +1711,7 @@
                 <w:noProof/>
                 <w:webHidden/>
               </w:rPr>
-              <w:instrText xml:space="preserve"> PAGEREF _Toc148087952 \h </w:instrText>
+              <w:instrText xml:space="preserve"> PAGEREF _Toc148887634 \h </w:instrText>
             </w:r>
             <w:r>
               <w:rPr>
@@ -1766,7 +1744,7 @@
         </w:p>
         <w:p>
           <w:pPr>
-            <w:pStyle w:val="TDC2"/>
+            <w:pStyle w:val="TOC2"/>
             <w:tabs>
               <w:tab w:val="left" w:pos="880"/>
               <w:tab w:val="right" w:leader="dot" w:pos="8494"/>
@@ -1777,10 +1755,10 @@
               <w:lang w:eastAsia="ca-ES"/>
             </w:rPr>
           </w:pPr>
-          <w:hyperlink w:anchor="_Toc148087953" w:history="1">
-            <w:r>
-              <w:rPr>
-                <w:rStyle w:val="Hipervnculo"/>
+          <w:hyperlink w:anchor="_Toc148887635" w:history="1">
+            <w:r>
+              <w:rPr>
+                <w:rStyle w:val="Hyperlink"/>
                 <w:noProof/>
               </w:rPr>
               <w:t>2.5</w:t>
@@ -1795,7 +1773,7 @@
             </w:r>
             <w:r>
               <w:rPr>
-                <w:rStyle w:val="Hipervnculo"/>
+                <w:rStyle w:val="Hyperlink"/>
                 <w:noProof/>
               </w:rPr>
               <w:t>Com escriure codi de Python</w:t>
@@ -1819,7 +1797,7 @@
                 <w:noProof/>
                 <w:webHidden/>
               </w:rPr>
-              <w:instrText xml:space="preserve"> PAGEREF _Toc148087953 \h </w:instrText>
+              <w:instrText xml:space="preserve"> PAGEREF _Toc148887635 \h </w:instrText>
             </w:r>
             <w:r>
               <w:rPr>
@@ -1852,7 +1830,7 @@
         </w:p>
         <w:p>
           <w:pPr>
-            <w:pStyle w:val="TDC3"/>
+            <w:pStyle w:val="TOC3"/>
             <w:tabs>
               <w:tab w:val="left" w:pos="1320"/>
               <w:tab w:val="right" w:leader="dot" w:pos="8494"/>
@@ -1863,10 +1841,10 @@
               <w:lang w:eastAsia="ca-ES"/>
             </w:rPr>
           </w:pPr>
-          <w:hyperlink w:anchor="_Toc148087954" w:history="1">
-            <w:r>
-              <w:rPr>
-                <w:rStyle w:val="Hipervnculo"/>
+          <w:hyperlink w:anchor="_Toc148887636" w:history="1">
+            <w:r>
+              <w:rPr>
+                <w:rStyle w:val="Hyperlink"/>
                 <w:noProof/>
               </w:rPr>
               <w:t>2.5.1</w:t>
@@ -1881,7 +1859,7 @@
             </w:r>
             <w:r>
               <w:rPr>
-                <w:rStyle w:val="Hipervnculo"/>
+                <w:rStyle w:val="Hyperlink"/>
                 <w:noProof/>
               </w:rPr>
               <w:t>Entorn de desenvolupament (IDE)</w:t>
@@ -1905,7 +1883,7 @@
                 <w:noProof/>
                 <w:webHidden/>
               </w:rPr>
-              <w:instrText xml:space="preserve"> PAGEREF _Toc148087954 \h </w:instrText>
+              <w:instrText xml:space="preserve"> PAGEREF _Toc148887636 \h </w:instrText>
             </w:r>
             <w:r>
               <w:rPr>
@@ -1938,7 +1916,7 @@
         </w:p>
         <w:p>
           <w:pPr>
-            <w:pStyle w:val="TDC3"/>
+            <w:pStyle w:val="TOC3"/>
             <w:tabs>
               <w:tab w:val="left" w:pos="1320"/>
               <w:tab w:val="right" w:leader="dot" w:pos="8494"/>
@@ -1949,10 +1927,10 @@
               <w:lang w:eastAsia="ca-ES"/>
             </w:rPr>
           </w:pPr>
-          <w:hyperlink w:anchor="_Toc148087955" w:history="1">
-            <w:r>
-              <w:rPr>
-                <w:rStyle w:val="Hipervnculo"/>
+          <w:hyperlink w:anchor="_Toc148887637" w:history="1">
+            <w:r>
+              <w:rPr>
+                <w:rStyle w:val="Hyperlink"/>
                 <w:noProof/>
               </w:rPr>
               <w:t>2.5.2</w:t>
@@ -1967,7 +1945,7 @@
             </w:r>
             <w:r>
               <w:rPr>
-                <w:rStyle w:val="Hipervnculo"/>
+                <w:rStyle w:val="Hyperlink"/>
                 <w:noProof/>
               </w:rPr>
               <w:t>Control de Versions</w:t>
@@ -1991,7 +1969,7 @@
                 <w:noProof/>
                 <w:webHidden/>
               </w:rPr>
-              <w:instrText xml:space="preserve"> PAGEREF _Toc148087955 \h </w:instrText>
+              <w:instrText xml:space="preserve"> PAGEREF _Toc148887637 \h </w:instrText>
             </w:r>
             <w:r>
               <w:rPr>
@@ -2011,7 +1989,7 @@
                 <w:noProof/>
                 <w:webHidden/>
               </w:rPr>
-              <w:t>6</w:t>
+              <w:t>7</w:t>
             </w:r>
             <w:r>
               <w:rPr>
@@ -2024,7 +2002,7 @@
         </w:p>
         <w:p>
           <w:pPr>
-            <w:pStyle w:val="TDC2"/>
+            <w:pStyle w:val="TOC2"/>
             <w:tabs>
               <w:tab w:val="left" w:pos="880"/>
               <w:tab w:val="right" w:leader="dot" w:pos="8494"/>
@@ -2035,10 +2013,10 @@
               <w:lang w:eastAsia="ca-ES"/>
             </w:rPr>
           </w:pPr>
-          <w:hyperlink w:anchor="_Toc148087956" w:history="1">
-            <w:r>
-              <w:rPr>
-                <w:rStyle w:val="Hipervnculo"/>
+          <w:hyperlink w:anchor="_Toc148887638" w:history="1">
+            <w:r>
+              <w:rPr>
+                <w:rStyle w:val="Hyperlink"/>
                 <w:noProof/>
               </w:rPr>
               <w:t>2.6</w:t>
@@ -2053,7 +2031,7 @@
             </w:r>
             <w:r>
               <w:rPr>
-                <w:rStyle w:val="Hipervnculo"/>
+                <w:rStyle w:val="Hyperlink"/>
                 <w:noProof/>
               </w:rPr>
               <w:t>Què puc fer amb Python?</w:t>
@@ -2077,7 +2055,7 @@
                 <w:noProof/>
                 <w:webHidden/>
               </w:rPr>
-              <w:instrText xml:space="preserve"> PAGEREF _Toc148087956 \h </w:instrText>
+              <w:instrText xml:space="preserve"> PAGEREF _Toc148887638 \h </w:instrText>
             </w:r>
             <w:r>
               <w:rPr>
@@ -2097,7 +2075,7 @@
                 <w:noProof/>
                 <w:webHidden/>
               </w:rPr>
-              <w:t>7</w:t>
+              <w:t>8</w:t>
             </w:r>
             <w:r>
               <w:rPr>
@@ -2110,7 +2088,7 @@
         </w:p>
         <w:p>
           <w:pPr>
-            <w:pStyle w:val="TDC3"/>
+            <w:pStyle w:val="TOC3"/>
             <w:tabs>
               <w:tab w:val="left" w:pos="1320"/>
               <w:tab w:val="right" w:leader="dot" w:pos="8494"/>
@@ -2121,10 +2099,10 @@
               <w:lang w:eastAsia="ca-ES"/>
             </w:rPr>
           </w:pPr>
-          <w:hyperlink w:anchor="_Toc148087957" w:history="1">
-            <w:r>
-              <w:rPr>
-                <w:rStyle w:val="Hipervnculo"/>
+          <w:hyperlink w:anchor="_Toc148887639" w:history="1">
+            <w:r>
+              <w:rPr>
+                <w:rStyle w:val="Hyperlink"/>
                 <w:noProof/>
               </w:rPr>
               <w:t>2.6.1</w:t>
@@ -2139,10 +2117,10 @@
             </w:r>
             <w:r>
               <w:rPr>
-                <w:rStyle w:val="Hipervnculo"/>
-                <w:noProof/>
-              </w:rPr>
-              <w:t>Mòduls</w:t>
+                <w:rStyle w:val="Hyperlink"/>
+                <w:noProof/>
+              </w:rPr>
+              <w:t>Mòduls i Llibreries</w:t>
             </w:r>
             <w:r>
               <w:rPr>
@@ -2163,7 +2141,7 @@
                 <w:noProof/>
                 <w:webHidden/>
               </w:rPr>
-              <w:instrText xml:space="preserve"> PAGEREF _Toc148087957 \h </w:instrText>
+              <w:instrText xml:space="preserve"> PAGEREF _Toc148887639 \h </w:instrText>
             </w:r>
             <w:r>
               <w:rPr>
@@ -2183,7 +2161,7 @@
                 <w:noProof/>
                 <w:webHidden/>
               </w:rPr>
-              <w:t>7</w:t>
+              <w:t>8</w:t>
             </w:r>
             <w:r>
               <w:rPr>
@@ -2196,7 +2174,7 @@
         </w:p>
         <w:p>
           <w:pPr>
-            <w:pStyle w:val="TDC3"/>
+            <w:pStyle w:val="TOC3"/>
             <w:tabs>
               <w:tab w:val="left" w:pos="1320"/>
               <w:tab w:val="right" w:leader="dot" w:pos="8494"/>
@@ -2207,10 +2185,10 @@
               <w:lang w:eastAsia="ca-ES"/>
             </w:rPr>
           </w:pPr>
-          <w:hyperlink w:anchor="_Toc148087958" w:history="1">
-            <w:r>
-              <w:rPr>
-                <w:rStyle w:val="Hipervnculo"/>
+          <w:hyperlink w:anchor="_Toc148887640" w:history="1">
+            <w:r>
+              <w:rPr>
+                <w:rStyle w:val="Hyperlink"/>
                 <w:noProof/>
               </w:rPr>
               <w:t>2.6.2</w:t>
@@ -2225,7 +2203,7 @@
             </w:r>
             <w:r>
               <w:rPr>
-                <w:rStyle w:val="Hipervnculo"/>
+                <w:rStyle w:val="Hyperlink"/>
                 <w:noProof/>
               </w:rPr>
               <w:t>Usos</w:t>
@@ -2249,7 +2227,7 @@
                 <w:noProof/>
                 <w:webHidden/>
               </w:rPr>
-              <w:instrText xml:space="preserve"> PAGEREF _Toc148087958 \h </w:instrText>
+              <w:instrText xml:space="preserve"> PAGEREF _Toc148887640 \h </w:instrText>
             </w:r>
             <w:r>
               <w:rPr>
@@ -2269,7 +2247,7 @@
                 <w:noProof/>
                 <w:webHidden/>
               </w:rPr>
-              <w:t>7</w:t>
+              <w:t>8</w:t>
             </w:r>
             <w:r>
               <w:rPr>
@@ -2282,7 +2260,7 @@
         </w:p>
         <w:p>
           <w:pPr>
-            <w:pStyle w:val="TDC1"/>
+            <w:pStyle w:val="TOC1"/>
             <w:tabs>
               <w:tab w:val="left" w:pos="440"/>
               <w:tab w:val="right" w:leader="dot" w:pos="8494"/>
@@ -2293,10 +2271,10 @@
               <w:lang w:eastAsia="ca-ES"/>
             </w:rPr>
           </w:pPr>
-          <w:hyperlink w:anchor="_Toc148087959" w:history="1">
-            <w:r>
-              <w:rPr>
-                <w:rStyle w:val="Hipervnculo"/>
+          <w:hyperlink w:anchor="_Toc148887641" w:history="1">
+            <w:r>
+              <w:rPr>
+                <w:rStyle w:val="Hyperlink"/>
                 <w:noProof/>
               </w:rPr>
               <w:t>3.</w:t>
@@ -2311,7 +2289,7 @@
             </w:r>
             <w:r>
               <w:rPr>
-                <w:rStyle w:val="Hipervnculo"/>
+                <w:rStyle w:val="Hyperlink"/>
                 <w:noProof/>
               </w:rPr>
               <w:t>Programació de Videojocs</w:t>
@@ -2335,7 +2313,7 @@
                 <w:noProof/>
                 <w:webHidden/>
               </w:rPr>
-              <w:instrText xml:space="preserve"> PAGEREF _Toc148087959 \h </w:instrText>
+              <w:instrText xml:space="preserve"> PAGEREF _Toc148887641 \h </w:instrText>
             </w:r>
             <w:r>
               <w:rPr>
@@ -2355,7 +2333,7 @@
                 <w:noProof/>
                 <w:webHidden/>
               </w:rPr>
-              <w:t>7</w:t>
+              <w:t>10</w:t>
             </w:r>
             <w:r>
               <w:rPr>
@@ -2368,7 +2346,7 @@
         </w:p>
         <w:p>
           <w:pPr>
-            <w:pStyle w:val="TDC2"/>
+            <w:pStyle w:val="TOC2"/>
             <w:tabs>
               <w:tab w:val="left" w:pos="880"/>
               <w:tab w:val="right" w:leader="dot" w:pos="8494"/>
@@ -2379,10 +2357,10 @@
               <w:lang w:eastAsia="ca-ES"/>
             </w:rPr>
           </w:pPr>
-          <w:hyperlink w:anchor="_Toc148087960" w:history="1">
-            <w:r>
-              <w:rPr>
-                <w:rStyle w:val="Hipervnculo"/>
+          <w:hyperlink w:anchor="_Toc148887642" w:history="1">
+            <w:r>
+              <w:rPr>
+                <w:rStyle w:val="Hyperlink"/>
                 <w:noProof/>
               </w:rPr>
               <w:t>3.1</w:t>
@@ -2397,7 +2375,7 @@
             </w:r>
             <w:r>
               <w:rPr>
-                <w:rStyle w:val="Hipervnculo"/>
+                <w:rStyle w:val="Hyperlink"/>
                 <w:noProof/>
               </w:rPr>
               <w:t>Introduccio</w:t>
@@ -2421,7 +2399,7 @@
                 <w:noProof/>
                 <w:webHidden/>
               </w:rPr>
-              <w:instrText xml:space="preserve"> PAGEREF _Toc148087960 \h </w:instrText>
+              <w:instrText xml:space="preserve"> PAGEREF _Toc148887642 \h </w:instrText>
             </w:r>
             <w:r>
               <w:rPr>
@@ -2441,7 +2419,7 @@
                 <w:noProof/>
                 <w:webHidden/>
               </w:rPr>
-              <w:t>7</w:t>
+              <w:t>10</w:t>
             </w:r>
             <w:r>
               <w:rPr>
@@ -2454,7 +2432,7 @@
         </w:p>
         <w:p>
           <w:pPr>
-            <w:pStyle w:val="TDC2"/>
+            <w:pStyle w:val="TOC2"/>
             <w:tabs>
               <w:tab w:val="left" w:pos="880"/>
               <w:tab w:val="right" w:leader="dot" w:pos="8494"/>
@@ -2465,10 +2443,10 @@
               <w:lang w:eastAsia="ca-ES"/>
             </w:rPr>
           </w:pPr>
-          <w:hyperlink w:anchor="_Toc148087961" w:history="1">
-            <w:r>
-              <w:rPr>
-                <w:rStyle w:val="Hipervnculo"/>
+          <w:hyperlink w:anchor="_Toc148887643" w:history="1">
+            <w:r>
+              <w:rPr>
+                <w:rStyle w:val="Hyperlink"/>
                 <w:noProof/>
               </w:rPr>
               <w:t>3.2</w:t>
@@ -2483,7 +2461,7 @@
             </w:r>
             <w:r>
               <w:rPr>
-                <w:rStyle w:val="Hipervnculo"/>
+                <w:rStyle w:val="Hyperlink"/>
                 <w:noProof/>
               </w:rPr>
               <w:t>Videojocs amb Python (Game Frameworks)</w:t>
@@ -2507,7 +2485,7 @@
                 <w:noProof/>
                 <w:webHidden/>
               </w:rPr>
-              <w:instrText xml:space="preserve"> PAGEREF _Toc148087961 \h </w:instrText>
+              <w:instrText xml:space="preserve"> PAGEREF _Toc148887643 \h </w:instrText>
             </w:r>
             <w:r>
               <w:rPr>
@@ -2527,7 +2505,7 @@
                 <w:noProof/>
                 <w:webHidden/>
               </w:rPr>
-              <w:t>8</w:t>
+              <w:t>10</w:t>
             </w:r>
             <w:r>
               <w:rPr>
@@ -2540,7 +2518,7 @@
         </w:p>
         <w:p>
           <w:pPr>
-            <w:pStyle w:val="TDC3"/>
+            <w:pStyle w:val="TOC3"/>
             <w:tabs>
               <w:tab w:val="left" w:pos="1320"/>
               <w:tab w:val="right" w:leader="dot" w:pos="8494"/>
@@ -2551,10 +2529,10 @@
               <w:lang w:eastAsia="ca-ES"/>
             </w:rPr>
           </w:pPr>
-          <w:hyperlink w:anchor="_Toc148087962" w:history="1">
-            <w:r>
-              <w:rPr>
-                <w:rStyle w:val="Hipervnculo"/>
+          <w:hyperlink w:anchor="_Toc148887644" w:history="1">
+            <w:r>
+              <w:rPr>
+                <w:rStyle w:val="Hyperlink"/>
                 <w:noProof/>
               </w:rPr>
               <w:t>3.2.1</w:t>
@@ -2569,7 +2547,7 @@
             </w:r>
             <w:r>
               <w:rPr>
-                <w:rStyle w:val="Hipervnculo"/>
+                <w:rStyle w:val="Hyperlink"/>
                 <w:noProof/>
               </w:rPr>
               <w:t>Pygame</w:t>
@@ -2593,7 +2571,7 @@
                 <w:noProof/>
                 <w:webHidden/>
               </w:rPr>
-              <w:instrText xml:space="preserve"> PAGEREF _Toc148087962 \h </w:instrText>
+              <w:instrText xml:space="preserve"> PAGEREF _Toc148887644 \h </w:instrText>
             </w:r>
             <w:r>
               <w:rPr>
@@ -2613,7 +2591,7 @@
                 <w:noProof/>
                 <w:webHidden/>
               </w:rPr>
-              <w:t>8</w:t>
+              <w:t>10</w:t>
             </w:r>
             <w:r>
               <w:rPr>
@@ -2626,7 +2604,7 @@
         </w:p>
         <w:p>
           <w:pPr>
-            <w:pStyle w:val="TDC2"/>
+            <w:pStyle w:val="TOC2"/>
             <w:tabs>
               <w:tab w:val="left" w:pos="880"/>
               <w:tab w:val="right" w:leader="dot" w:pos="8494"/>
@@ -2637,10 +2615,10 @@
               <w:lang w:eastAsia="ca-ES"/>
             </w:rPr>
           </w:pPr>
-          <w:hyperlink w:anchor="_Toc148087963" w:history="1">
-            <w:r>
-              <w:rPr>
-                <w:rStyle w:val="Hipervnculo"/>
+          <w:hyperlink w:anchor="_Toc148887645" w:history="1">
+            <w:r>
+              <w:rPr>
+                <w:rStyle w:val="Hyperlink"/>
                 <w:noProof/>
               </w:rPr>
               <w:t>3.3</w:t>
@@ -2655,7 +2633,7 @@
             </w:r>
             <w:r>
               <w:rPr>
-                <w:rStyle w:val="Hipervnculo"/>
+                <w:rStyle w:val="Hyperlink"/>
                 <w:noProof/>
               </w:rPr>
               <w:t>Motors de desenvolupament (Game Engines)</w:t>
@@ -2679,7 +2657,7 @@
                 <w:noProof/>
                 <w:webHidden/>
               </w:rPr>
-              <w:instrText xml:space="preserve"> PAGEREF _Toc148087963 \h </w:instrText>
+              <w:instrText xml:space="preserve"> PAGEREF _Toc148887645 \h </w:instrText>
             </w:r>
             <w:r>
               <w:rPr>
@@ -2699,7 +2677,7 @@
                 <w:noProof/>
                 <w:webHidden/>
               </w:rPr>
-              <w:t>8</w:t>
+              <w:t>10</w:t>
             </w:r>
             <w:r>
               <w:rPr>
@@ -2712,7 +2690,7 @@
         </w:p>
         <w:p>
           <w:pPr>
-            <w:pStyle w:val="TDC2"/>
+            <w:pStyle w:val="TOC2"/>
             <w:tabs>
               <w:tab w:val="left" w:pos="880"/>
               <w:tab w:val="right" w:leader="dot" w:pos="8494"/>
@@ -2723,10 +2701,10 @@
               <w:lang w:eastAsia="ca-ES"/>
             </w:rPr>
           </w:pPr>
-          <w:hyperlink w:anchor="_Toc148087964" w:history="1">
-            <w:r>
-              <w:rPr>
-                <w:rStyle w:val="Hipervnculo"/>
+          <w:hyperlink w:anchor="_Toc148887646" w:history="1">
+            <w:r>
+              <w:rPr>
+                <w:rStyle w:val="Hyperlink"/>
                 <w:noProof/>
               </w:rPr>
               <w:t>3.4</w:t>
@@ -2741,7 +2719,7 @@
             </w:r>
             <w:r>
               <w:rPr>
-                <w:rStyle w:val="Hipervnculo"/>
+                <w:rStyle w:val="Hyperlink"/>
                 <w:noProof/>
               </w:rPr>
               <w:t>Comparativa</w:t>
@@ -2765,7 +2743,7 @@
                 <w:noProof/>
                 <w:webHidden/>
               </w:rPr>
-              <w:instrText xml:space="preserve"> PAGEREF _Toc148087964 \h </w:instrText>
+              <w:instrText xml:space="preserve"> PAGEREF _Toc148887646 \h </w:instrText>
             </w:r>
             <w:r>
               <w:rPr>
@@ -2785,7 +2763,7 @@
                 <w:noProof/>
                 <w:webHidden/>
               </w:rPr>
-              <w:t>8</w:t>
+              <w:t>10</w:t>
             </w:r>
             <w:r>
               <w:rPr>
@@ -2798,7 +2776,7 @@
         </w:p>
         <w:p>
           <w:pPr>
-            <w:pStyle w:val="TDC1"/>
+            <w:pStyle w:val="TOC1"/>
             <w:tabs>
               <w:tab w:val="left" w:pos="440"/>
               <w:tab w:val="right" w:leader="dot" w:pos="8494"/>
@@ -2809,10 +2787,10 @@
               <w:lang w:eastAsia="ca-ES"/>
             </w:rPr>
           </w:pPr>
-          <w:hyperlink w:anchor="_Toc148087965" w:history="1">
-            <w:r>
-              <w:rPr>
-                <w:rStyle w:val="Hipervnculo"/>
+          <w:hyperlink w:anchor="_Toc148887647" w:history="1">
+            <w:r>
+              <w:rPr>
+                <w:rStyle w:val="Hyperlink"/>
                 <w:noProof/>
               </w:rPr>
               <w:t>4.</w:t>
@@ -2827,7 +2805,7 @@
             </w:r>
             <w:r>
               <w:rPr>
-                <w:rStyle w:val="Hipervnculo"/>
+                <w:rStyle w:val="Hyperlink"/>
                 <w:noProof/>
               </w:rPr>
               <w:t>El Joc</w:t>
@@ -2851,7 +2829,7 @@
                 <w:noProof/>
                 <w:webHidden/>
               </w:rPr>
-              <w:instrText xml:space="preserve"> PAGEREF _Toc148087965 \h </w:instrText>
+              <w:instrText xml:space="preserve"> PAGEREF _Toc148887647 \h </w:instrText>
             </w:r>
             <w:r>
               <w:rPr>
@@ -2871,7 +2849,7 @@
                 <w:noProof/>
                 <w:webHidden/>
               </w:rPr>
-              <w:t>8</w:t>
+              <w:t>11</w:t>
             </w:r>
             <w:r>
               <w:rPr>
@@ -2884,7 +2862,7 @@
         </w:p>
         <w:p>
           <w:pPr>
-            <w:pStyle w:val="TDC2"/>
+            <w:pStyle w:val="TOC2"/>
             <w:tabs>
               <w:tab w:val="left" w:pos="880"/>
               <w:tab w:val="right" w:leader="dot" w:pos="8494"/>
@@ -2895,10 +2873,10 @@
               <w:lang w:eastAsia="ca-ES"/>
             </w:rPr>
           </w:pPr>
-          <w:hyperlink w:anchor="_Toc148087966" w:history="1">
-            <w:r>
-              <w:rPr>
-                <w:rStyle w:val="Hipervnculo"/>
+          <w:hyperlink w:anchor="_Toc148887648" w:history="1">
+            <w:r>
+              <w:rPr>
+                <w:rStyle w:val="Hyperlink"/>
                 <w:noProof/>
               </w:rPr>
               <w:t>4.1</w:t>
@@ -2913,7 +2891,7 @@
             </w:r>
             <w:r>
               <w:rPr>
-                <w:rStyle w:val="Hipervnculo"/>
+                <w:rStyle w:val="Hyperlink"/>
                 <w:noProof/>
               </w:rPr>
               <w:t>Proces Creatiu</w:t>
@@ -2937,7 +2915,7 @@
                 <w:noProof/>
                 <w:webHidden/>
               </w:rPr>
-              <w:instrText xml:space="preserve"> PAGEREF _Toc148087966 \h </w:instrText>
+              <w:instrText xml:space="preserve"> PAGEREF _Toc148887648 \h </w:instrText>
             </w:r>
             <w:r>
               <w:rPr>
@@ -2957,7 +2935,7 @@
                 <w:noProof/>
                 <w:webHidden/>
               </w:rPr>
-              <w:t>8</w:t>
+              <w:t>11</w:t>
             </w:r>
             <w:r>
               <w:rPr>
@@ -2970,7 +2948,7 @@
         </w:p>
         <w:p>
           <w:pPr>
-            <w:pStyle w:val="TDC2"/>
+            <w:pStyle w:val="TOC2"/>
             <w:tabs>
               <w:tab w:val="left" w:pos="880"/>
               <w:tab w:val="right" w:leader="dot" w:pos="8494"/>
@@ -2981,10 +2959,10 @@
               <w:lang w:eastAsia="ca-ES"/>
             </w:rPr>
           </w:pPr>
-          <w:hyperlink w:anchor="_Toc148087967" w:history="1">
-            <w:r>
-              <w:rPr>
-                <w:rStyle w:val="Hipervnculo"/>
+          <w:hyperlink w:anchor="_Toc148887649" w:history="1">
+            <w:r>
+              <w:rPr>
+                <w:rStyle w:val="Hyperlink"/>
                 <w:noProof/>
               </w:rPr>
               <w:t>4.2</w:t>
@@ -2999,7 +2977,7 @@
             </w:r>
             <w:r>
               <w:rPr>
-                <w:rStyle w:val="Hipervnculo"/>
+                <w:rStyle w:val="Hyperlink"/>
                 <w:noProof/>
               </w:rPr>
               <w:t>Desenvolupament</w:t>
@@ -3023,7 +3001,7 @@
                 <w:noProof/>
                 <w:webHidden/>
               </w:rPr>
-              <w:instrText xml:space="preserve"> PAGEREF _Toc148087967 \h </w:instrText>
+              <w:instrText xml:space="preserve"> PAGEREF _Toc148887649 \h </w:instrText>
             </w:r>
             <w:r>
               <w:rPr>
@@ -3043,7 +3021,7 @@
                 <w:noProof/>
                 <w:webHidden/>
               </w:rPr>
-              <w:t>8</w:t>
+              <w:t>11</w:t>
             </w:r>
             <w:r>
               <w:rPr>
@@ -3056,7 +3034,7 @@
         </w:p>
         <w:p>
           <w:pPr>
-            <w:pStyle w:val="TDC2"/>
+            <w:pStyle w:val="TOC2"/>
             <w:tabs>
               <w:tab w:val="left" w:pos="880"/>
               <w:tab w:val="right" w:leader="dot" w:pos="8494"/>
@@ -3067,10 +3045,10 @@
               <w:lang w:eastAsia="ca-ES"/>
             </w:rPr>
           </w:pPr>
-          <w:hyperlink w:anchor="_Toc148087968" w:history="1">
-            <w:r>
-              <w:rPr>
-                <w:rStyle w:val="Hipervnculo"/>
+          <w:hyperlink w:anchor="_Toc148887650" w:history="1">
+            <w:r>
+              <w:rPr>
+                <w:rStyle w:val="Hyperlink"/>
                 <w:noProof/>
               </w:rPr>
               <w:t>4.3</w:t>
@@ -3085,7 +3063,7 @@
             </w:r>
             <w:r>
               <w:rPr>
-                <w:rStyle w:val="Hipervnculo"/>
+                <w:rStyle w:val="Hyperlink"/>
                 <w:noProof/>
               </w:rPr>
               <w:t>Documentacio</w:t>
@@ -3109,7 +3087,7 @@
                 <w:noProof/>
                 <w:webHidden/>
               </w:rPr>
-              <w:instrText xml:space="preserve"> PAGEREF _Toc148087968 \h </w:instrText>
+              <w:instrText xml:space="preserve"> PAGEREF _Toc148887650 \h </w:instrText>
             </w:r>
             <w:r>
               <w:rPr>
@@ -3129,7 +3107,7 @@
                 <w:noProof/>
                 <w:webHidden/>
               </w:rPr>
-              <w:t>9</w:t>
+              <w:t>11</w:t>
             </w:r>
             <w:r>
               <w:rPr>
@@ -3142,7 +3120,7 @@
         </w:p>
         <w:p>
           <w:pPr>
-            <w:pStyle w:val="TDC1"/>
+            <w:pStyle w:val="TOC1"/>
             <w:tabs>
               <w:tab w:val="left" w:pos="440"/>
               <w:tab w:val="right" w:leader="dot" w:pos="8494"/>
@@ -3153,10 +3131,10 @@
               <w:lang w:eastAsia="ca-ES"/>
             </w:rPr>
           </w:pPr>
-          <w:hyperlink w:anchor="_Toc148087969" w:history="1">
-            <w:r>
-              <w:rPr>
-                <w:rStyle w:val="Hipervnculo"/>
+          <w:hyperlink w:anchor="_Toc148887651" w:history="1">
+            <w:r>
+              <w:rPr>
+                <w:rStyle w:val="Hyperlink"/>
                 <w:noProof/>
               </w:rPr>
               <w:t>5.</w:t>
@@ -3171,7 +3149,7 @@
             </w:r>
             <w:r>
               <w:rPr>
-                <w:rStyle w:val="Hipervnculo"/>
+                <w:rStyle w:val="Hyperlink"/>
                 <w:noProof/>
               </w:rPr>
               <w:t>Conclusions</w:t>
@@ -3195,7 +3173,7 @@
                 <w:noProof/>
                 <w:webHidden/>
               </w:rPr>
-              <w:instrText xml:space="preserve"> PAGEREF _Toc148087969 \h </w:instrText>
+              <w:instrText xml:space="preserve"> PAGEREF _Toc148887651 \h </w:instrText>
             </w:r>
             <w:r>
               <w:rPr>
@@ -3215,7 +3193,7 @@
                 <w:noProof/>
                 <w:webHidden/>
               </w:rPr>
-              <w:t>9</w:t>
+              <w:t>12</w:t>
             </w:r>
             <w:r>
               <w:rPr>
@@ -3228,7 +3206,7 @@
         </w:p>
         <w:p>
           <w:pPr>
-            <w:pStyle w:val="TDC1"/>
+            <w:pStyle w:val="TOC1"/>
             <w:tabs>
               <w:tab w:val="left" w:pos="440"/>
               <w:tab w:val="right" w:leader="dot" w:pos="8494"/>
@@ -3239,10 +3217,10 @@
               <w:lang w:eastAsia="ca-ES"/>
             </w:rPr>
           </w:pPr>
-          <w:hyperlink w:anchor="_Toc148087970" w:history="1">
-            <w:r>
-              <w:rPr>
-                <w:rStyle w:val="Hipervnculo"/>
+          <w:hyperlink w:anchor="_Toc148887652" w:history="1">
+            <w:r>
+              <w:rPr>
+                <w:rStyle w:val="Hyperlink"/>
                 <w:noProof/>
               </w:rPr>
               <w:t>6.</w:t>
@@ -3257,7 +3235,7 @@
             </w:r>
             <w:r>
               <w:rPr>
-                <w:rStyle w:val="Hipervnculo"/>
+                <w:rStyle w:val="Hyperlink"/>
                 <w:noProof/>
               </w:rPr>
               <w:t>Bibliografia i Webgrafia</w:t>
@@ -3281,7 +3259,7 @@
                 <w:noProof/>
                 <w:webHidden/>
               </w:rPr>
-              <w:instrText xml:space="preserve"> PAGEREF _Toc148087970 \h </w:instrText>
+              <w:instrText xml:space="preserve"> PAGEREF _Toc148887652 \h </w:instrText>
             </w:r>
             <w:r>
               <w:rPr>
@@ -3301,7 +3279,7 @@
                 <w:noProof/>
                 <w:webHidden/>
               </w:rPr>
-              <w:t>9</w:t>
+              <w:t>13</w:t>
             </w:r>
             <w:r>
               <w:rPr>
@@ -3339,9 +3317,9 @@
     </w:p>
     <w:p>
       <w:pPr>
-        <w:pStyle w:val="Ttulo1"/>
-      </w:pPr>
-      <w:bookmarkStart w:id="1" w:name="_Toc148087943"/>
+        <w:pStyle w:val="Heading1"/>
+      </w:pPr>
+      <w:bookmarkStart w:id="1" w:name="_Toc148887625"/>
       <w:r>
         <w:lastRenderedPageBreak/>
         <w:t>Int</w:t>
@@ -3354,35 +3332,49 @@
     <w:p/>
     <w:p>
       <w:pPr>
-        <w:pStyle w:val="Ttulo2"/>
-      </w:pPr>
-      <w:bookmarkStart w:id="2" w:name="_Toc148087944"/>
-      <w:proofErr w:type="spellStart"/>
+        <w:pStyle w:val="Heading2"/>
+      </w:pPr>
+      <w:bookmarkStart w:id="2" w:name="_Toc148887626"/>
       <w:r>
         <w:t>Justificacio</w:t>
       </w:r>
       <w:bookmarkEnd w:id="2"/>
-      <w:proofErr w:type="spellEnd"/>
     </w:p>
     <w:p/>
     <w:p>
       <w:r>
         <w:t>&lt;</w:t>
       </w:r>
-      <w:proofErr w:type="spellStart"/>
-      <w:r>
-        <w:t>Perque</w:t>
-      </w:r>
-      <w:proofErr w:type="spellEnd"/>
-      <w:r>
-        <w:t xml:space="preserve"> has triat aquest tema&gt;</w:t>
-      </w:r>
-    </w:p>
-    <w:p>
-      <w:pPr>
-        <w:pStyle w:val="Ttulo2"/>
-      </w:pPr>
-      <w:bookmarkStart w:id="3" w:name="_Toc148087945"/>
+      <w:r>
+        <w:rPr>
+          <w:i/>
+          <w:iCs/>
+        </w:rPr>
+        <w:t xml:space="preserve">Explicar perque </w:t>
+      </w:r>
+      <w:r>
+        <w:rPr>
+          <w:i/>
+          <w:iCs/>
+        </w:rPr>
+        <w:t>has triat aquest tema</w:t>
+      </w:r>
+      <w:r>
+        <w:rPr>
+          <w:i/>
+          <w:iCs/>
+        </w:rPr>
+        <w:t>. Que es el que et semblava mes interessant o motivador</w:t>
+      </w:r>
+      <w:r>
+        <w:t>&gt;</w:t>
+      </w:r>
+    </w:p>
+    <w:p>
+      <w:pPr>
+        <w:pStyle w:val="Heading2"/>
+      </w:pPr>
+      <w:bookmarkStart w:id="3" w:name="_Toc148887627"/>
       <w:r>
         <w:t>Objectius</w:t>
       </w:r>
@@ -3401,376 +3393,337 @@
       </w:r>
     </w:p>
     <w:p>
-      <w:proofErr w:type="spellStart"/>
-      <w:r>
-        <w:t>E.g</w:t>
-      </w:r>
-      <w:proofErr w:type="spellEnd"/>
-      <w:r>
-        <w:t xml:space="preserve">: </w:t>
-      </w:r>
-      <w:r>
-        <w:t xml:space="preserve">Aprendre Python de forma lúdica. </w:t>
-      </w:r>
-      <w:proofErr w:type="spellStart"/>
-      <w:r>
-        <w:t>Coneixer</w:t>
-      </w:r>
-      <w:proofErr w:type="spellEnd"/>
-      <w:r>
+      <w:r>
+        <w:t xml:space="preserve">E.g: </w:t>
+      </w:r>
+      <w:r>
+        <w:t xml:space="preserve">Aprendre Python de forma lúdica. Coneixer </w:t>
+      </w:r>
+      <w:r>
+        <w:t>l’entorn de programació (eines) i les practiques “professionals” (e.g: control de versions)</w:t>
+      </w:r>
+    </w:p>
+    <w:p/>
+    <w:p>
+      <w:pPr>
+        <w:pStyle w:val="Heading2"/>
+      </w:pPr>
+      <w:bookmarkStart w:id="4" w:name="_Toc148887628"/>
+      <w:r>
+        <w:t>Proc</w:t>
+      </w:r>
+      <w:r>
+        <w:t>é</w:t>
+      </w:r>
+      <w:r>
+        <w:t>s</w:t>
+      </w:r>
+      <w:bookmarkEnd w:id="4"/>
+    </w:p>
+    <w:p/>
+    <w:p>
+      <w:r>
+        <w:t>&lt;</w:t>
+      </w:r>
+      <w:r>
+        <w:rPr>
+          <w:i/>
+          <w:iCs/>
+        </w:rPr>
+        <w:t>Idea inicial. Com s’ha desenvolupat</w:t>
+      </w:r>
+      <w:r>
+        <w:rPr>
+          <w:i/>
+          <w:iCs/>
+        </w:rPr>
+        <w:t>. Tria del llenguatge</w:t>
+      </w:r>
+      <w:r>
+        <w:rPr>
+          <w:i/>
+          <w:iCs/>
+        </w:rPr>
+        <w:t>/llibreria</w:t>
+      </w:r>
+      <w:r>
+        <w:rPr>
+          <w:i/>
+          <w:iCs/>
+        </w:rPr>
+        <w:t>/eines</w:t>
+      </w:r>
+      <w:r>
+        <w:rPr>
+          <w:i/>
+          <w:iCs/>
+        </w:rPr>
         <w:t xml:space="preserve"> </w:t>
       </w:r>
       <w:r>
-        <w:t>l’entorn de programació (eines) i les practiques “professionals” (</w:t>
-      </w:r>
-      <w:proofErr w:type="spellStart"/>
-      <w:r>
-        <w:t>e.g</w:t>
-      </w:r>
-      <w:proofErr w:type="spellEnd"/>
-      <w:r>
-        <w:t>: control de versions)</w:t>
-      </w:r>
-    </w:p>
-    <w:p>
-      <w:pPr>
-        <w:pStyle w:val="Ttulo2"/>
-      </w:pPr>
-      <w:bookmarkStart w:id="4" w:name="_Toc148087946"/>
-      <w:proofErr w:type="spellStart"/>
-      <w:r>
-        <w:t>Proces</w:t>
-      </w:r>
-      <w:bookmarkEnd w:id="4"/>
-      <w:proofErr w:type="spellEnd"/>
+        <w:rPr>
+          <w:i/>
+          <w:iCs/>
+        </w:rPr>
+        <w:t>(vídeos/llibres de consulta</w:t>
+      </w:r>
+      <w:r>
+        <w:rPr>
+          <w:i/>
+          <w:iCs/>
+        </w:rPr>
+        <w:t>. Metode aprenentage (llibres/videos). Proves/Jocs intermedis</w:t>
+      </w:r>
+      <w:r>
+        <w:rPr>
+          <w:i/>
+          <w:iCs/>
+        </w:rPr>
+        <w:t>Model de joc triat (motiu</w:t>
+      </w:r>
+      <w:r>
+        <w:rPr>
+          <w:i/>
+          <w:iCs/>
+        </w:rPr>
+        <w:t>)</w:t>
+      </w:r>
+      <w:r>
+        <w:rPr>
+          <w:i/>
+          <w:iCs/>
+        </w:rPr>
+        <w:t>. Altres decisions preses</w:t>
+      </w:r>
+      <w:r>
+        <w:t>&gt;</w:t>
+      </w:r>
+    </w:p>
+    <w:p>
+      <w:pPr>
+        <w:rPr>
+          <w:i/>
+          <w:iCs/>
+        </w:rPr>
+      </w:pPr>
+    </w:p>
+    <w:p>
+      <w:pPr>
+        <w:pStyle w:val="Heading2"/>
+      </w:pPr>
+      <w:bookmarkStart w:id="5" w:name="_Toc148887629"/>
+      <w:r>
+        <w:t>Resultat</w:t>
+      </w:r>
+      <w:bookmarkEnd w:id="5"/>
     </w:p>
     <w:p/>
     <w:p>
       <w:r>
-        <w:t>Idea inicial. Com s’ha desenvolupat</w:t>
-      </w:r>
-      <w:r>
-        <w:t>. Tria del llenguatge</w:t>
-      </w:r>
-      <w:r>
-        <w:t>/llibreria</w:t>
-      </w:r>
-      <w:r>
-        <w:t>/eines</w:t>
+        <w:t>&lt;</w:t>
+      </w:r>
+      <w:r>
+        <w:rPr>
+          <w:i/>
+          <w:iCs/>
+        </w:rPr>
+        <w:t>Aqui explicare l’e</w:t>
+      </w:r>
+      <w:r>
+        <w:rPr>
+          <w:i/>
+          <w:iCs/>
+        </w:rPr>
+        <w:t>structura del treball</w:t>
+      </w:r>
+      <w:r>
+        <w:rPr>
+          <w:i/>
+          <w:iCs/>
+        </w:rPr>
+        <w:t xml:space="preserve"> presentat</w:t>
+      </w:r>
+      <w:r>
+        <w:rPr>
+          <w:i/>
+          <w:iCs/>
+        </w:rPr>
+        <w:t>. Quins temes formen el marc teòric i quins temes formen</w:t>
+      </w:r>
+      <w:r>
+        <w:rPr>
+          <w:i/>
+          <w:iCs/>
+        </w:rPr>
+        <w:t xml:space="preserve"> la descripció de la part pràctica</w:t>
+      </w:r>
+      <w:r>
+        <w:t>&gt;</w:t>
+      </w:r>
+    </w:p>
+    <w:p/>
+    <w:p>
+      <w:r>
+        <w:t>E.g:</w:t>
       </w:r>
       <w:r>
         <w:t xml:space="preserve"> </w:t>
       </w:r>
-      <w:r>
-        <w:t>(vídeos/llibres de consulta</w:t>
-      </w:r>
-    </w:p>
-    <w:p>
-      <w:r>
-        <w:t>Model de joc triat (motiu</w:t>
-      </w:r>
-      <w:r>
-        <w:t>)</w:t>
-      </w:r>
-    </w:p>
-    <w:p>
-      <w:pPr>
-        <w:pStyle w:val="Ttulo2"/>
-      </w:pPr>
-      <w:bookmarkStart w:id="5" w:name="_Toc148087947"/>
-      <w:r>
-        <w:t>Resultat</w:t>
-      </w:r>
-      <w:bookmarkEnd w:id="5"/>
+    </w:p>
+    <w:p>
+      <w:r>
+        <w:t xml:space="preserve">- </w:t>
+      </w:r>
+    </w:p>
+    <w:p>
+      <w:r>
+        <w:t>Introduccio al Python i al desenvolupament de videojocs</w:t>
+      </w:r>
+      <w:r>
+        <w:t>: Temes 2/3</w:t>
+      </w:r>
+    </w:p>
+    <w:p>
+      <w:r>
+        <w:t>El Joc</w:t>
+      </w:r>
+      <w:r>
+        <w:t>: tema 4</w:t>
+      </w:r>
+    </w:p>
+    <w:p>
+      <w:r>
+        <w:t>Conclusions: tema 5</w:t>
+      </w:r>
+    </w:p>
+    <w:p>
+      <w:bookmarkStart w:id="6" w:name="_Hlk148204052"/>
+    </w:p>
+    <w:p>
+      <w:pPr>
+        <w:rPr>
+          <w:rFonts w:asciiTheme="majorHAnsi" w:eastAsiaTheme="majorEastAsia" w:hAnsiTheme="majorHAnsi" w:cstheme="majorBidi"/>
+          <w:color w:val="4472C4" w:themeColor="accent1"/>
+          <w:sz w:val="32"/>
+          <w:szCs w:val="32"/>
+        </w:rPr>
+      </w:pPr>
+      <w:r>
+        <w:br w:type="page"/>
+      </w:r>
+    </w:p>
+    <w:p>
+      <w:pPr>
+        <w:pStyle w:val="Heading1"/>
+      </w:pPr>
+      <w:bookmarkStart w:id="7" w:name="_Toc148887630"/>
+      <w:r>
+        <w:lastRenderedPageBreak/>
+        <w:t xml:space="preserve">Introducció a </w:t>
+      </w:r>
+      <w:r>
+        <w:t>Python</w:t>
+      </w:r>
+      <w:bookmarkEnd w:id="7"/>
     </w:p>
     <w:p/>
     <w:p>
-      <w:r>
-        <w:t>&lt;Estructura del treball</w:t>
-      </w:r>
-      <w:r>
-        <w:t xml:space="preserve"> presentat</w:t>
-      </w:r>
-      <w:r>
-        <w:t>. Quins temes formen el marc teòric i quins temes formen</w:t>
-      </w:r>
-      <w:r>
-        <w:t xml:space="preserve"> la descripció de la part pràctica&gt;</w:t>
-      </w:r>
+      <w:pPr>
+        <w:pStyle w:val="Heading2"/>
+      </w:pPr>
+      <w:bookmarkStart w:id="8" w:name="_Toc148887631"/>
+      <w:r>
+        <w:t>Qu</w:t>
+      </w:r>
+      <w:r>
+        <w:t>è</w:t>
+      </w:r>
+      <w:r>
+        <w:t xml:space="preserve"> </w:t>
+      </w:r>
+      <w:r>
+        <w:t>é</w:t>
+      </w:r>
+      <w:r>
+        <w:t>s Python?</w:t>
+      </w:r>
+      <w:bookmarkEnd w:id="8"/>
     </w:p>
     <w:p/>
     <w:p>
-      <w:proofErr w:type="spellStart"/>
-      <w:r>
-        <w:t>E.g</w:t>
-      </w:r>
-      <w:proofErr w:type="spellEnd"/>
-      <w:r>
-        <w:t>:</w:t>
+      <w:pPr>
+        <w:jc w:val="both"/>
+      </w:pPr>
+      <w:r>
+        <w:t>Python és un dels llenguatges de programació més populars i utilitzats en l’actualitat, el qual destaca per la seva gran varietat d’aplicacions en la informàtica i per utilitzar una sintaxi senzilla molt similar a l’anglès, la qual el converteix en una de les millors opcions per a programadors principiants que busquen un entorn al que adaptar-se ràpidament.</w:t>
+      </w:r>
+    </w:p>
+    <w:p>
+      <w:pPr>
+        <w:jc w:val="both"/>
+      </w:pPr>
+      <w:r>
+        <w:t>Python fou inventat a principis de la dècada de 1990 pel programador neerlandès Gudio van Rossum, el qual es va basar en un llenguatge de programació ja existent anomenat ABC que mai va a resultar ser tan exitós com el seu successor. El seu nom està inspirat en la comèdia “Monty Python’s Flying Circus” que es retransmetia a la BBC, ja que Gudio Van Rossum era un gran aficionat a la sèrie i admirador dels Monty Python. Tot i això, molta gent relaciona aquest nom amb el rèptil que comparteix el seu nom amb el programari, el pitó, per això molts llibres o icones relacionats amb Python solen representar el llenguatge amb la imatge d’una serp, fins hi tot el propis logotip de Python consisteix en dues serps de color blau i groc respectivament.</w:t>
+      </w:r>
+    </w:p>
+    <w:p>
+      <w:pPr>
+        <w:jc w:val="both"/>
+      </w:pPr>
+      <w:r>
+        <w:t>La primera versió de Python es va llançar oficialment l’any 1991, però no va ser fins l’any 1995 que es va publicar una versió complerta del programari, en aquest cas es tractava de la versió 1.0, que ja permetia treballar amb classes, funcions i oferia una sintaxi senzilla, pel que va començar a guanyar popularitat pocs dies després de publicar-se. L’any 2000 Gudio Van Rossum va crear un equip amb altres programadors anomenat “BeOpen Python Labs”” i va publicar la versió 2.0 del llenguatge, la qual destacava per permetre la creació de llistes, un dels elements més importants del programari. Finalment durant l’any 2008 es va publicar la última gran actualització, la versió 3.0, la qual va corregir la majoria d’errors i inconvenients que el llenguatge havia presentat fins aquell moment. A partir d’aquest punt només s’han llançat actualitzacions a petita escala per a resoldre bugs o millorar la seguretat, concretament, la versió utilitzada en la realització d’aquest treball ha estat la versió 3.7.9.</w:t>
+      </w:r>
+    </w:p>
+    <w:p>
+      <w:pPr>
+        <w:jc w:val="both"/>
+      </w:pPr>
+      <w:r>
+        <w:t>En comparació amb altres llenguatges de programació com Java o C++, Python presenta una velocitat força inferior alhora de dur a terme l’execució del codi, això</w:t>
+      </w:r>
+      <w:r>
+        <w:t xml:space="preserve"> es deu al fet que Python pertany a un grup conegut com a “llenguatges interpretats”, aquests tipus de llenguatges necessiten que les seves instruccions siguin interpretades abans de poder-se executar,</w:t>
+      </w:r>
+      <w:r>
+        <w:t xml:space="preserve"> convertint-les en el que es coneix com “byte code”, un codi que es pot convertir al sistema binari per a que així finalment el pugi interpretar el propi ordinador (vegeu figura 1.1).</w:t>
       </w:r>
       <w:r>
         <w:t xml:space="preserve"> </w:t>
       </w:r>
-    </w:p>
-    <w:p>
-      <w:r>
-        <w:t xml:space="preserve">- </w:t>
-      </w:r>
-    </w:p>
-    <w:p>
-      <w:proofErr w:type="spellStart"/>
-      <w:r>
-        <w:t>Introduccio</w:t>
-      </w:r>
-      <w:proofErr w:type="spellEnd"/>
-      <w:r>
-        <w:t xml:space="preserve"> al Python i al desenvolupament de videojocs</w:t>
-      </w:r>
-      <w:r>
-        <w:t>: Temes 2/3</w:t>
-      </w:r>
-    </w:p>
-    <w:p>
-      <w:r>
-        <w:t>El Joc</w:t>
-      </w:r>
-      <w:r>
-        <w:t>: tema 4</w:t>
-      </w:r>
-    </w:p>
-    <w:p>
-      <w:r>
-        <w:t>Conclusions: tema 5</w:t>
-      </w:r>
-    </w:p>
-    <w:p>
-      <w:bookmarkStart w:id="6" w:name="_Hlk148204052"/>
-    </w:p>
-    <w:p>
-      <w:pPr>
-        <w:pStyle w:val="Ttulo1"/>
-      </w:pPr>
-      <w:bookmarkStart w:id="7" w:name="_Toc148087948"/>
-      <w:r>
-        <w:t xml:space="preserve">Introducció a </w:t>
-      </w:r>
-      <w:r>
-        <w:t>Python</w:t>
-      </w:r>
-      <w:bookmarkEnd w:id="7"/>
-    </w:p>
-    <w:p/>
-    <w:p>
-      <w:pPr>
-        <w:pStyle w:val="Ttulo2"/>
-      </w:pPr>
-      <w:bookmarkStart w:id="8" w:name="_Toc148087949"/>
-      <w:r>
-        <w:t>Qu</w:t>
-      </w:r>
-      <w:r>
-        <w:t>è</w:t>
-      </w:r>
-      <w:r>
-        <w:t xml:space="preserve"> </w:t>
-      </w:r>
-      <w:r>
-        <w:t>é</w:t>
-      </w:r>
-      <w:r>
-        <w:t>s Python?</w:t>
-      </w:r>
-      <w:bookmarkEnd w:id="8"/>
-    </w:p>
-    <w:p/>
+      <w:r>
+        <w:t>Això provoca</w:t>
+      </w:r>
+      <w:r>
+        <w:t xml:space="preserve"> que</w:t>
+      </w:r>
+      <w:r>
+        <w:t xml:space="preserve"> aquests llenguatges</w:t>
+      </w:r>
+      <w:r>
+        <w:t xml:space="preserve"> tinguin un rendiment inferior comparats amb els “llenguatges compilats”</w:t>
+      </w:r>
+      <w:r>
+        <w:t>,</w:t>
+      </w:r>
+      <w:r>
+        <w:t xml:space="preserve"> que poden ser executats directament. La principal avantatge que presenten els llenguatges interpretats com Python, és que al utilitzar un interpretador, no depenen completament del sistema i per tan poden ser molt més flexibles en aspectes com la sintaxi.</w:t>
+      </w:r>
+    </w:p>
     <w:p>
       <w:pPr>
         <w:jc w:val="both"/>
       </w:pPr>
-      <w:r>
-        <w:t>Python és un dels llenguatges de programació més populars i utilitzats en l’actualitat, el qual destaca per la seva gran varietat d’aplicacions en la informàtica i per utilitzar una sintaxi senzilla molt similar a l’anglès, la qual el converteix en una de les millors opcions per a programadors principiants que busquen un entorn al que adaptar-se ràpidament.</w:t>
-      </w:r>
-    </w:p>
-    <w:p>
-      <w:pPr>
-        <w:jc w:val="both"/>
-      </w:pPr>
-      <w:r>
-        <w:lastRenderedPageBreak/>
-        <w:t xml:space="preserve">Python fou inventat a principis de la dècada de 1990 pel programador neerlandès </w:t>
-      </w:r>
-      <w:proofErr w:type="spellStart"/>
-      <w:r>
-        <w:t>Gudio</w:t>
-      </w:r>
-      <w:proofErr w:type="spellEnd"/>
-      <w:r>
-        <w:t xml:space="preserve"> van </w:t>
-      </w:r>
-      <w:proofErr w:type="spellStart"/>
-      <w:r>
-        <w:t>Rossum</w:t>
-      </w:r>
-      <w:proofErr w:type="spellEnd"/>
-      <w:r>
-        <w:t>, el qual es va basar en un llenguatge de programació ja existent anomenat ABC que mai va a resultar ser tan exitós com el seu successor. El seu nom està inspirat en la comèdia “</w:t>
-      </w:r>
-      <w:proofErr w:type="spellStart"/>
-      <w:r>
-        <w:t>Monty</w:t>
-      </w:r>
-      <w:proofErr w:type="spellEnd"/>
-      <w:r>
-        <w:t xml:space="preserve"> </w:t>
-      </w:r>
-      <w:proofErr w:type="spellStart"/>
-      <w:r>
-        <w:t>Python’s</w:t>
-      </w:r>
-      <w:proofErr w:type="spellEnd"/>
-      <w:r>
-        <w:t xml:space="preserve"> </w:t>
-      </w:r>
-      <w:proofErr w:type="spellStart"/>
-      <w:r>
-        <w:t>Flying</w:t>
-      </w:r>
-      <w:proofErr w:type="spellEnd"/>
-      <w:r>
-        <w:t xml:space="preserve"> </w:t>
-      </w:r>
-      <w:proofErr w:type="spellStart"/>
-      <w:r>
-        <w:t>Circus</w:t>
-      </w:r>
-      <w:proofErr w:type="spellEnd"/>
-      <w:r>
-        <w:t xml:space="preserve">” que es retransmetia a la BBC, ja que </w:t>
-      </w:r>
-      <w:proofErr w:type="spellStart"/>
-      <w:r>
-        <w:t>Gudio</w:t>
-      </w:r>
-      <w:proofErr w:type="spellEnd"/>
-      <w:r>
-        <w:t xml:space="preserve"> Van </w:t>
-      </w:r>
-      <w:proofErr w:type="spellStart"/>
-      <w:r>
-        <w:t>Rossum</w:t>
-      </w:r>
-      <w:proofErr w:type="spellEnd"/>
-      <w:r>
-        <w:t xml:space="preserve"> era un gran aficionat a la sèrie i admirador dels </w:t>
-      </w:r>
-      <w:proofErr w:type="spellStart"/>
-      <w:r>
-        <w:t>Monty</w:t>
-      </w:r>
-      <w:proofErr w:type="spellEnd"/>
-      <w:r>
-        <w:t xml:space="preserve"> Python. Tot i això, molta gent relaciona aquest nom amb el rèptil que comparteix el seu nom amb el programari, el pitó, per això molts llibres o icones relacionats amb Python solen representar el llenguatge amb la imatge d’una serp, fins hi tot el propis logotip de Python consisteix en dues serps de color blau i groc respectivament.</w:t>
-      </w:r>
-    </w:p>
-    <w:p>
-      <w:pPr>
-        <w:jc w:val="both"/>
-      </w:pPr>
-      <w:r>
-        <w:t xml:space="preserve">La primera versió de Python es va llançar oficialment l’any 1991, però no va ser fins l’any 1995 que es va publicar una versió complerta del programari, en aquest cas es tractava de la versió 1.0, que ja permetia treballar amb classes, funcions i oferia una sintaxi senzilla, pel que va començar a guanyar popularitat pocs dies després de publicar-se. L’any 2000 </w:t>
-      </w:r>
-      <w:proofErr w:type="spellStart"/>
-      <w:r>
-        <w:t>Gudio</w:t>
-      </w:r>
-      <w:proofErr w:type="spellEnd"/>
-      <w:r>
-        <w:t xml:space="preserve"> Van </w:t>
-      </w:r>
-      <w:proofErr w:type="spellStart"/>
-      <w:r>
-        <w:t>Rossum</w:t>
-      </w:r>
-      <w:proofErr w:type="spellEnd"/>
-      <w:r>
-        <w:t xml:space="preserve"> va crear un equip amb altres programadors anomenat “</w:t>
-      </w:r>
-      <w:proofErr w:type="spellStart"/>
-      <w:r>
-        <w:t>BeOpen</w:t>
-      </w:r>
-      <w:proofErr w:type="spellEnd"/>
-      <w:r>
-        <w:t xml:space="preserve"> Python </w:t>
-      </w:r>
-      <w:proofErr w:type="spellStart"/>
-      <w:r>
-        <w:t>Labs</w:t>
-      </w:r>
-      <w:proofErr w:type="spellEnd"/>
-      <w:r>
-        <w:t xml:space="preserve">”” i va publicar la versió 2.0 del llenguatge, la qual destacava per permetre la creació de llistes, un dels elements més importants del programari. Finalment durant l’any 2008 es va publicar la última gran actualització, la versió 3.0, la qual va corregir la majoria d’errors i inconvenients que el llenguatge havia presentat fins aquell moment. A partir d’aquest punt només s’han llançat actualitzacions a petita escala per a resoldre </w:t>
-      </w:r>
-      <w:proofErr w:type="spellStart"/>
-      <w:r>
-        <w:t>bugs</w:t>
-      </w:r>
-      <w:proofErr w:type="spellEnd"/>
-      <w:r>
-        <w:t xml:space="preserve"> o millorar la seguretat, concretament, la versió utilitzada en la realització d’aquest treball ha estat la versió 3.7.9.</w:t>
-      </w:r>
-    </w:p>
-    <w:p>
-      <w:pPr>
-        <w:jc w:val="both"/>
-      </w:pPr>
-      <w:r>
-        <w:t>En comparació amb altres llenguatges de programació com Java o C++, Python presenta una velocitat força inferior alhora de dur a terme l’execució del codi, això</w:t>
-      </w:r>
-      <w:r>
-        <w:t xml:space="preserve"> es deu al fet que Python pertany a un grup conegut com a “llenguatges interpretats”, aquests tipus de llenguatges necessiten que les seves instruccions siguin interpretades abans de poder-se executar,</w:t>
-      </w:r>
-      <w:r>
-        <w:t xml:space="preserve"> convertint-les en el que es coneix com “byte </w:t>
-      </w:r>
-      <w:proofErr w:type="spellStart"/>
-      <w:r>
-        <w:t>code</w:t>
-      </w:r>
-      <w:proofErr w:type="spellEnd"/>
-      <w:r>
-        <w:t>”, un codi que es pot convertir al sistema binari per a que així finalment el pugi interpretar el propi ordinador (vegeu figura 1.1).</w:t>
-      </w:r>
-      <w:r>
-        <w:t xml:space="preserve"> </w:t>
-      </w:r>
-      <w:r>
-        <w:t>Això provoca</w:t>
-      </w:r>
-      <w:r>
-        <w:t xml:space="preserve"> que</w:t>
-      </w:r>
-      <w:r>
-        <w:t xml:space="preserve"> aquests llenguatges</w:t>
-      </w:r>
-      <w:r>
-        <w:t xml:space="preserve"> tinguin un rendiment inferior comparats amb els “llenguatges compilats”</w:t>
-      </w:r>
-      <w:r>
-        <w:t>,</w:t>
-      </w:r>
-      <w:r>
-        <w:t xml:space="preserve"> que poden ser executats directament. La principal avantatge que presenten els llenguatges interpretats com Python, és que al utilitzar un interpretador, no depenen completament del sistema i per tan poden ser molt més flexibles en aspectes com la sintaxi.</w:t>
-      </w:r>
     </w:p>
     <w:p>
       <w:pPr>
         <w:keepNext/>
+        <w:jc w:val="center"/>
       </w:pPr>
       <w:r>
         <w:rPr>
           <w:noProof/>
         </w:rPr>
+        <w:lastRenderedPageBreak/>
         <w:drawing>
           <wp:inline distT="0" distB="0" distL="0" distR="0" wp14:anchorId="33161F5A" wp14:editId="48C885C8">
             <wp:extent cx="5121641" cy="1104900"/>
@@ -3787,7 +3740,7 @@
                     <pic:cNvPicPr/>
                   </pic:nvPicPr>
                   <pic:blipFill rotWithShape="1">
-                    <a:blip r:embed="rId9"/>
+                    <a:blip r:embed="rId11"/>
                     <a:srcRect t="14763"/>
                     <a:stretch/>
                   </pic:blipFill>
@@ -3817,12 +3770,7 @@
     </w:p>
     <w:p>
       <w:pPr>
-        <w:pStyle w:val="Descripcin"/>
-        <w:rPr>
-          <w:i w:val="0"/>
-          <w:iCs w:val="0"/>
-          <w:noProof/>
-        </w:rPr>
+        <w:pStyle w:val="Caption"/>
       </w:pPr>
       <w:r>
         <w:t xml:space="preserve">Figura </w:t>
@@ -3843,11 +3791,12 @@
         <w:t>”)</w:t>
       </w:r>
     </w:p>
-    <w:p>
-      <w:pPr>
-        <w:pStyle w:val="Ttulo2"/>
-      </w:pPr>
-      <w:bookmarkStart w:id="9" w:name="_Toc148087950"/>
+    <w:p/>
+    <w:p>
+      <w:pPr>
+        <w:pStyle w:val="Heading2"/>
+      </w:pPr>
+      <w:bookmarkStart w:id="9" w:name="_Toc148887632"/>
       <w:r>
         <w:t>Perquè</w:t>
       </w:r>
@@ -3874,7 +3823,6 @@
           <w:b/>
           <w:bCs/>
         </w:rPr>
-        <w:lastRenderedPageBreak/>
         <w:t xml:space="preserve">Sintaxi senzilla i entenedora: </w:t>
       </w:r>
       <w:r>
@@ -3943,10 +3891,16 @@
     </w:p>
     <w:p>
       <w:pPr>
-        <w:pStyle w:val="Ttulo2"/>
-      </w:pPr>
-      <w:bookmarkStart w:id="10" w:name="_Toc148087951"/>
-      <w:r>
+        <w:jc w:val="both"/>
+      </w:pPr>
+    </w:p>
+    <w:p>
+      <w:pPr>
+        <w:pStyle w:val="Heading2"/>
+      </w:pPr>
+      <w:bookmarkStart w:id="10" w:name="_Toc148887633"/>
+      <w:r>
+        <w:lastRenderedPageBreak/>
         <w:t>Qui fa servir Python?</w:t>
       </w:r>
       <w:bookmarkEnd w:id="10"/>
@@ -3982,7 +3936,7 @@
     </w:p>
     <w:p>
       <w:pPr>
-        <w:pStyle w:val="Prrafodelista"/>
+        <w:pStyle w:val="ListParagraph"/>
         <w:numPr>
           <w:ilvl w:val="0"/>
           <w:numId w:val="8"/>
@@ -3995,7 +3949,7 @@
     </w:p>
     <w:p>
       <w:pPr>
-        <w:pStyle w:val="Prrafodelista"/>
+        <w:pStyle w:val="ListParagraph"/>
         <w:numPr>
           <w:ilvl w:val="0"/>
           <w:numId w:val="8"/>
@@ -4008,7 +3962,7 @@
     </w:p>
     <w:p>
       <w:pPr>
-        <w:pStyle w:val="Prrafodelista"/>
+        <w:pStyle w:val="ListParagraph"/>
         <w:numPr>
           <w:ilvl w:val="0"/>
           <w:numId w:val="8"/>
@@ -4021,7 +3975,7 @@
     </w:p>
     <w:p>
       <w:pPr>
-        <w:pStyle w:val="Prrafodelista"/>
+        <w:pStyle w:val="ListParagraph"/>
         <w:numPr>
           <w:ilvl w:val="0"/>
           <w:numId w:val="8"/>
@@ -4029,15 +3983,24 @@
         <w:jc w:val="both"/>
       </w:pPr>
       <w:r>
-        <w:lastRenderedPageBreak/>
         <w:t>BitTorrent, aquesta popular aplicació de distribució de fitxers es troba programada purament en Python.</w:t>
       </w:r>
     </w:p>
     <w:p>
       <w:pPr>
-        <w:pStyle w:val="Ttulo2"/>
-      </w:pPr>
-      <w:bookmarkStart w:id="11" w:name="_Toc148087952"/>
+        <w:pStyle w:val="ListParagraph"/>
+        <w:numPr>
+          <w:ilvl w:val="0"/>
+          <w:numId w:val="8"/>
+        </w:numPr>
+        <w:jc w:val="both"/>
+      </w:pPr>
+    </w:p>
+    <w:p>
+      <w:pPr>
+        <w:pStyle w:val="Heading2"/>
+      </w:pPr>
+      <w:bookmarkStart w:id="11" w:name="_Toc148887634"/>
       <w:r>
         <w:t>Python vs altres llenguatges</w:t>
       </w:r>
@@ -4088,6 +4051,7 @@
         <w:rPr>
           <w:noProof/>
         </w:rPr>
+        <w:lastRenderedPageBreak/>
         <w:drawing>
           <wp:inline distT="0" distB="0" distL="0" distR="0" wp14:anchorId="247E3120" wp14:editId="61E9A8DD">
             <wp:extent cx="3951418" cy="2631882"/>
@@ -4104,7 +4068,7 @@
                     <pic:cNvPicPr/>
                   </pic:nvPicPr>
                   <pic:blipFill rotWithShape="1">
-                    <a:blip r:embed="rId10"/>
+                    <a:blip r:embed="rId12"/>
                     <a:srcRect t="1" b="2694"/>
                     <a:stretch/>
                   </pic:blipFill>
@@ -4134,7 +4098,7 @@
     </w:p>
     <w:p>
       <w:pPr>
-        <w:pStyle w:val="Descripcin"/>
+        <w:pStyle w:val="Caption"/>
       </w:pPr>
       <w:r>
         <w:t>Figura 2.1</w:t>
@@ -4142,10 +4106,10 @@
       <w:r>
         <w:t>, el gràfic mostra el percentatge de preguntes que s’han realitzat cada dos anys sobre diferents llenguatges a la pàgina “StackOverflow”, Font: (</w:t>
       </w:r>
-      <w:hyperlink r:id="rId11" w:history="1">
+      <w:hyperlink r:id="rId13" w:history="1">
         <w:r>
           <w:rPr>
-            <w:rStyle w:val="Hipervnculo"/>
+            <w:rStyle w:val="Hyperlink"/>
           </w:rPr>
           <w:t>https://insights.stackoverflow.com/trends?tags=python%2Cjavascript%2Cjava%2Cc%23%2Cc%2B%2B&amp;utm_source=so-owned&amp;utm_medium=blog&amp;utm_campaign=gen-blog&amp;utm_content=blog-link&amp;utm_term=incredible-growth-python</w:t>
         </w:r>
@@ -4188,18 +4152,19 @@
         <w:t xml:space="preserve">, de fet actualment és possible utilitzar mètodes o variables escrites en C# dintre d’un programa escrit en Python si s’utilitza un mòdul concret. </w:t>
       </w:r>
       <w:r>
-        <w:t xml:space="preserve">Un altre llenguatge que al igual que Python ha experimentat un creixement de popularitat, encara que no tan radical, ha estat JavaScript, un </w:t>
-      </w:r>
-      <w:r>
-        <w:lastRenderedPageBreak/>
-        <w:t>llenguatge interpretat que s’especialitza en la creació de pàgines webs i que s’utilitza ens molts projectes juntament amb Python.</w:t>
-      </w:r>
-    </w:p>
-    <w:p>
-      <w:pPr>
-        <w:pStyle w:val="Ttulo2"/>
-      </w:pPr>
-      <w:bookmarkStart w:id="12" w:name="_Toc148087953"/>
+        <w:t>Un altre llenguatge que al igual que Python ha experimentat un creixement de popularitat, encara que no tan radical, ha estat JavaScript, un llenguatge interpretat que s’especialitza en la creació de pàgines webs i que s’utilitza ens molts projectes juntament amb Python.</w:t>
+      </w:r>
+    </w:p>
+    <w:p>
+      <w:pPr>
+        <w:jc w:val="both"/>
+      </w:pPr>
+    </w:p>
+    <w:p>
+      <w:pPr>
+        <w:pStyle w:val="Heading2"/>
+      </w:pPr>
+      <w:bookmarkStart w:id="12" w:name="_Toc148887635"/>
       <w:r>
         <w:t>Com escriure codi de Python</w:t>
       </w:r>
@@ -4207,7 +4172,7 @@
     </w:p>
     <w:p>
       <w:pPr>
-        <w:pStyle w:val="Ttulo3"/>
+        <w:pStyle w:val="Heading3"/>
         <w:numPr>
           <w:ilvl w:val="0"/>
           <w:numId w:val="0"/>
@@ -4216,9 +4181,9 @@
     </w:p>
     <w:p>
       <w:pPr>
-        <w:pStyle w:val="Ttulo3"/>
-      </w:pPr>
-      <w:bookmarkStart w:id="13" w:name="_Toc148087954"/>
+        <w:pStyle w:val="Heading3"/>
+      </w:pPr>
+      <w:bookmarkStart w:id="13" w:name="_Toc148887636"/>
       <w:r>
         <w:t>Entorn de desenvolupament</w:t>
       </w:r>
@@ -4277,6 +4242,7 @@
         <w:jc w:val="both"/>
       </w:pPr>
       <w:r>
+        <w:lastRenderedPageBreak/>
         <w:t xml:space="preserve">L’IDE que s’ha utilitzat en el desenvolupament d’aquest codi ha estat </w:t>
       </w:r>
       <w:r>
@@ -4291,9 +4257,14 @@
     </w:p>
     <w:p>
       <w:pPr>
-        <w:pStyle w:val="Ttulo3"/>
-      </w:pPr>
-      <w:bookmarkStart w:id="14" w:name="_Toc148087955"/>
+        <w:jc w:val="both"/>
+      </w:pPr>
+    </w:p>
+    <w:p>
+      <w:pPr>
+        <w:pStyle w:val="Heading3"/>
+      </w:pPr>
+      <w:bookmarkStart w:id="14" w:name="_Toc148887637"/>
       <w:bookmarkEnd w:id="6"/>
       <w:r>
         <w:t>Control de Versions</w:t>
@@ -4397,7 +4368,7 @@
                     <pic:cNvPicPr/>
                   </pic:nvPicPr>
                   <pic:blipFill>
-                    <a:blip r:embed="rId12" cstate="print">
+                    <a:blip r:embed="rId14" cstate="print">
                       <a:extLst>
                         <a:ext uri="{28A0092B-C50C-407E-A947-70E740481C1C}">
                           <a14:useLocalDpi xmlns:a14="http://schemas.microsoft.com/office/drawing/2010/main" val="0"/>
@@ -4426,36 +4397,30 @@
     </w:p>
     <w:p>
       <w:pPr>
-        <w:pStyle w:val="Descripcin"/>
-      </w:pPr>
-      <w:r>
-        <w:t>Figura 2.</w:t>
-      </w:r>
-      <w:r>
-        <w:t>2</w:t>
-      </w:r>
-      <w:r>
-        <w:t xml:space="preserve">, </w:t>
-      </w:r>
-      <w:r>
-        <w:t xml:space="preserve">diagrama que mostra el recorregut que una còpia experimenta fins arribar al repositori remot i les instruccions utilitzades per a fer-ho. </w:t>
-      </w:r>
-      <w:r>
-        <w:t>Font: (</w:t>
-      </w:r>
-      <w:r>
-        <w:t>https://support.nesi.org.nz/hc/en-gb/articles/360001508515-Git-Reference-Sheet</w:t>
-      </w:r>
+        <w:pStyle w:val="Caption"/>
+      </w:pPr>
+      <w:r>
+        <w:t>Figura 2.2, diagrama que mostra el recorregut que una còpia experimenta fins arribar al repositori remot i les instruccions utilitzades per a fer-ho. Font: (</w:t>
+      </w:r>
+      <w:hyperlink r:id="rId15" w:history="1">
+        <w:r>
+          <w:rPr>
+            <w:rStyle w:val="Hyperlink"/>
+          </w:rPr>
+          <w:t>https://support.nesi.org.nz/hc/en-gb/articles/360001508515-Git-Reference-Sheet</w:t>
+        </w:r>
+      </w:hyperlink>
       <w:r>
         <w:t>)</w:t>
       </w:r>
     </w:p>
-    <w:p>
-      <w:pPr>
-        <w:pStyle w:val="Ttulo2"/>
+    <w:p/>
+    <w:p>
+      <w:pPr>
+        <w:pStyle w:val="Heading2"/>
       </w:pPr>
       <w:bookmarkStart w:id="15" w:name="_Hlk148204101"/>
-      <w:bookmarkStart w:id="16" w:name="_Toc148087956"/>
+      <w:bookmarkStart w:id="16" w:name="_Toc148887638"/>
       <w:r>
         <w:t>Què puc fer amb Python?</w:t>
       </w:r>
@@ -4464,9 +4429,9 @@
     <w:p/>
     <w:p>
       <w:pPr>
-        <w:pStyle w:val="Ttulo3"/>
-      </w:pPr>
-      <w:bookmarkStart w:id="17" w:name="_Toc148087957"/>
+        <w:pStyle w:val="Heading3"/>
+      </w:pPr>
+      <w:bookmarkStart w:id="17" w:name="_Toc148887639"/>
       <w:r>
         <w:t>M</w:t>
       </w:r>
@@ -4476,10 +4441,10 @@
       <w:r>
         <w:t>duls</w:t>
       </w:r>
+      <w:r>
+        <w:t xml:space="preserve"> i Llibreries</w:t>
+      </w:r>
       <w:bookmarkEnd w:id="17"/>
-      <w:r>
-        <w:t xml:space="preserve"> i Llibreries</w:t>
-      </w:r>
     </w:p>
     <w:p/>
     <w:p>
@@ -4518,9 +4483,14 @@
     </w:p>
     <w:p>
       <w:pPr>
-        <w:pStyle w:val="Ttulo3"/>
-      </w:pPr>
-      <w:bookmarkStart w:id="18" w:name="_Toc148087958"/>
+        <w:jc w:val="both"/>
+      </w:pPr>
+    </w:p>
+    <w:p>
+      <w:pPr>
+        <w:pStyle w:val="Heading3"/>
+      </w:pPr>
+      <w:bookmarkStart w:id="18" w:name="_Toc148887640"/>
       <w:bookmarkEnd w:id="15"/>
       <w:r>
         <w:t>Usos</w:t>
@@ -4555,7 +4525,11 @@
         <w:t xml:space="preserve">Python és un llenguatge ideal per a programar eines relacionades amb sistemes operatius ja que permet explorar directoris i fitxers, executar altres programes i realitzar varis processos al mateix temps. </w:t>
       </w:r>
       <w:r>
-        <w:t>Existeixen llibreries com “Stackless” que ens permeten interactuar i modificar el nostre sistema operatiu amb molta més facilitat, convertint Python en un llenguatge idoni per tasques relacionades amb sistemes.</w:t>
+        <w:t xml:space="preserve">Existeixen llibreries com “Stackless” que ens permeten </w:t>
+      </w:r>
+      <w:r>
+        <w:lastRenderedPageBreak/>
+        <w:t>interactuar i modificar el nostre sistema operatiu amb molta més facilitat, convertint Python en un llenguatge idoni per tasques relacionades amb sistemes.</w:t>
       </w:r>
     </w:p>
     <w:p>
@@ -4577,11 +4551,7 @@
         <w:t xml:space="preserve"> </w:t>
       </w:r>
       <w:r>
-        <w:t xml:space="preserve">Python és un llenguatge orientat a objectes pel que també és una bona opció per construir interfícies gràfiques, a més a més, la versió bàsica de Python </w:t>
-      </w:r>
-      <w:r>
-        <w:lastRenderedPageBreak/>
-        <w:t>inclou una llibreria anomenada “Tkinter”, la qual permet crear interfícies que interactuen amb l’usuari i que poden ser executades en altres dispositius.</w:t>
+        <w:t>Python és un llenguatge orientat a objectes pel que també és una bona opció per construir interfícies gràfiques, a més a més, la versió bàsica de Python inclou una llibreria anomenada “Tkinter”, la qual permet crear interfícies que interactuen amb l’usuari i que poden ser executades en altres dispositius.</w:t>
       </w:r>
       <w:r>
         <w:t xml:space="preserve"> En el cas de les interfícies de les pàgines webs es sol utilitzar la llibreria “Jython”, la qual combina el llenguatge JavaScript, molt utilitzat en el desenvolupament de webs, amb Python.</w:t>
@@ -4676,21 +4646,21 @@
     </w:p>
     <w:p>
       <w:r>
-        <w:t>(</w:t>
-      </w:r>
-      <w:r>
-        <w:t>Learning Python – Mark Lutz, O’Reilly, 2013</w:t>
-      </w:r>
-      <w:r>
-        <w:t>)</w:t>
-      </w:r>
-    </w:p>
-    <w:p>
-      <w:pPr>
-        <w:pStyle w:val="Ttulo1"/>
-      </w:pPr>
-      <w:bookmarkStart w:id="19" w:name="_Toc148087959"/>
-      <w:r>
+        <w:t>(Learning Python – Mark Lutz, O’Reilly, 2013)</w:t>
+      </w:r>
+    </w:p>
+    <w:p>
+      <w:r>
+        <w:br w:type="page"/>
+      </w:r>
+    </w:p>
+    <w:p>
+      <w:pPr>
+        <w:pStyle w:val="Heading1"/>
+      </w:pPr>
+      <w:bookmarkStart w:id="19" w:name="_Toc148887641"/>
+      <w:r>
+        <w:lastRenderedPageBreak/>
         <w:t>Programació de Videojocs</w:t>
       </w:r>
       <w:bookmarkEnd w:id="19"/>
@@ -4698,128 +4668,98 @@
     <w:p/>
     <w:p>
       <w:pPr>
-        <w:pStyle w:val="Ttulo2"/>
-      </w:pPr>
-      <w:bookmarkStart w:id="20" w:name="_Toc148087960"/>
-      <w:proofErr w:type="spellStart"/>
+        <w:pStyle w:val="Heading2"/>
+      </w:pPr>
+      <w:bookmarkStart w:id="20" w:name="_Toc148887642"/>
       <w:r>
         <w:t>Introduccio</w:t>
       </w:r>
       <w:bookmarkEnd w:id="20"/>
-      <w:proofErr w:type="spellEnd"/>
     </w:p>
     <w:p/>
     <w:p>
-      <w:hyperlink r:id="rId13" w:history="1">
+      <w:pPr>
+        <w:rPr>
+          <w:i/>
+          <w:iCs/>
+        </w:rPr>
+      </w:pPr>
+      <w:r>
+        <w:t>&lt;</w:t>
+      </w:r>
+      <w:r>
+        <w:rPr>
+          <w:i/>
+          <w:iCs/>
+        </w:rPr>
+        <w:t>explicar les maneres que hi ha de fer-los: llenguatges de programació vs motors</w:t>
+      </w:r>
+      <w:r>
+        <w:rPr>
+          <w:i/>
+          <w:iCs/>
+        </w:rPr>
+        <w:t xml:space="preserve">. Raw code </w:t>
+      </w:r>
+      <w:r>
+        <w:rPr>
+          <w:i/>
+          <w:iCs/>
+        </w:rPr>
+        <w:t xml:space="preserve">(aka </w:t>
+      </w:r>
+      <w:r>
+        <w:rPr>
+          <w:i/>
+          <w:iCs/>
+        </w:rPr>
+        <w:t xml:space="preserve">Game Frameworks) </w:t>
+      </w:r>
+      <w:r>
+        <w:rPr>
+          <w:i/>
+          <w:iCs/>
+        </w:rPr>
+        <w:t>vs engines</w:t>
+      </w:r>
+      <w:r>
+        <w:rPr>
+          <w:i/>
+          <w:iCs/>
+        </w:rPr>
+        <w:t xml:space="preserve"> (aka Game Enginess)</w:t>
+      </w:r>
+      <w:r>
+        <w:rPr>
+          <w:i/>
+          <w:iCs/>
+        </w:rPr>
+        <w:t>&gt;</w:t>
+      </w:r>
+    </w:p>
+    <w:p>
+      <w:hyperlink r:id="rId16" w:history="1">
         <w:r>
           <w:rPr>
-            <w:rStyle w:val="Hipervnculo"/>
+            <w:rStyle w:val="Hyperlink"/>
           </w:rPr>
           <w:t>http://ithare.com/programming-guide-for-video-gamers/</w:t>
         </w:r>
       </w:hyperlink>
     </w:p>
-    <w:p/>
-    <w:p>
-      <w:r>
-        <w:t>&lt;explicar les maneres que hi ha de fer-los: llenguatges de programació vs motors</w:t>
-      </w:r>
-      <w:r>
-        <w:t xml:space="preserve">. </w:t>
-      </w:r>
-      <w:proofErr w:type="spellStart"/>
-      <w:r>
-        <w:t>Raw</w:t>
-      </w:r>
-      <w:proofErr w:type="spellEnd"/>
-      <w:r>
-        <w:t xml:space="preserve"> </w:t>
-      </w:r>
-      <w:proofErr w:type="spellStart"/>
-      <w:r>
-        <w:t>code</w:t>
-      </w:r>
-      <w:proofErr w:type="spellEnd"/>
-      <w:r>
-        <w:t xml:space="preserve"> </w:t>
-      </w:r>
-      <w:r>
-        <w:t>(</w:t>
-      </w:r>
-      <w:proofErr w:type="spellStart"/>
-      <w:r>
-        <w:t>aka</w:t>
-      </w:r>
-      <w:proofErr w:type="spellEnd"/>
-      <w:r>
-        <w:t xml:space="preserve"> </w:t>
-      </w:r>
-      <w:r>
-        <w:t xml:space="preserve">Game </w:t>
-      </w:r>
-      <w:proofErr w:type="spellStart"/>
-      <w:r>
-        <w:t>Frameworks</w:t>
-      </w:r>
-      <w:proofErr w:type="spellEnd"/>
-      <w:r>
-        <w:t xml:space="preserve">) </w:t>
-      </w:r>
-      <w:proofErr w:type="spellStart"/>
-      <w:r>
-        <w:t>vs</w:t>
-      </w:r>
-      <w:proofErr w:type="spellEnd"/>
-      <w:r>
-        <w:t xml:space="preserve"> </w:t>
-      </w:r>
-      <w:proofErr w:type="spellStart"/>
-      <w:r>
-        <w:t>engines</w:t>
-      </w:r>
-      <w:proofErr w:type="spellEnd"/>
-      <w:r>
-        <w:t xml:space="preserve"> (</w:t>
-      </w:r>
-      <w:proofErr w:type="spellStart"/>
-      <w:r>
-        <w:t>aka</w:t>
-      </w:r>
-      <w:proofErr w:type="spellEnd"/>
-      <w:r>
-        <w:t xml:space="preserve"> Game </w:t>
-      </w:r>
-      <w:proofErr w:type="spellStart"/>
-      <w:r>
-        <w:t>Enginess</w:t>
-      </w:r>
-      <w:proofErr w:type="spellEnd"/>
-      <w:r>
-        <w:t>)</w:t>
-      </w:r>
-    </w:p>
-    <w:p/>
-    <w:p>
-      <w:r>
-        <w:t xml:space="preserve">Aquest </w:t>
-      </w:r>
-      <w:proofErr w:type="spellStart"/>
-      <w:r>
-        <w:t>video</w:t>
-      </w:r>
-      <w:proofErr w:type="spellEnd"/>
-      <w:r>
-        <w:t xml:space="preserve"> es molt interessant:</w:t>
+    <w:p>
+      <w:r>
+        <w:t>Aquest video es molt interessant:</w:t>
       </w:r>
       <w:r>
         <w:t xml:space="preserve"> explicant que es cada cosa</w:t>
       </w:r>
     </w:p>
     <w:p>
-      <w:hyperlink r:id="rId14" w:history="1">
+      <w:hyperlink r:id="rId17" w:history="1">
         <w:r>
           <w:rPr>
-            <w:rStyle w:val="Hipervnculo"/>
+            <w:rStyle w:val="Hyperlink"/>
           </w:rPr>
           <w:t>https://www.youtube.com/watch?v=w2W6rE87Byw</w:t>
         </w:r>
@@ -4831,10 +4771,10 @@
       </w:r>
     </w:p>
     <w:p>
-      <w:hyperlink r:id="rId15" w:history="1">
+      <w:hyperlink r:id="rId18" w:history="1">
         <w:r>
           <w:rPr>
-            <w:rStyle w:val="Hipervnculo"/>
+            <w:rStyle w:val="Hyperlink"/>
           </w:rPr>
           <w:t>https://www.linkedin.com/advice/0/how-do-you-learn-master-new-game-engine-framework-quickly</w:t>
         </w:r>
@@ -4843,11 +4783,10 @@
     <w:p/>
     <w:p>
       <w:pPr>
-        <w:pStyle w:val="Ttulo2"/>
-      </w:pPr>
-      <w:bookmarkStart w:id="21" w:name="_Toc148087961"/>
-      <w:r>
-        <w:lastRenderedPageBreak/>
+        <w:pStyle w:val="Heading2"/>
+      </w:pPr>
+      <w:bookmarkStart w:id="21" w:name="_Toc148887643"/>
+      <w:r>
         <w:t>Videojocs amb Python</w:t>
       </w:r>
       <w:r>
@@ -4856,60 +4795,68 @@
       <w:r>
         <w:t xml:space="preserve">Game </w:t>
       </w:r>
-      <w:proofErr w:type="spellStart"/>
-      <w:r>
-        <w:t>Frameworks</w:t>
-      </w:r>
-      <w:proofErr w:type="spellEnd"/>
-      <w:r>
-        <w:t>)</w:t>
+      <w:r>
+        <w:t>Frameworks)</w:t>
       </w:r>
       <w:bookmarkEnd w:id="21"/>
     </w:p>
     <w:p/>
     <w:p>
       <w:r>
-        <w:t>&lt;Llistat de les llibreries</w:t>
-      </w:r>
-      <w:r>
+        <w:t>&lt;</w:t>
+      </w:r>
+      <w:r>
+        <w:rPr>
+          <w:i/>
+          <w:iCs/>
+        </w:rPr>
+        <w:t>Fer un breu l</w:t>
+      </w:r>
+      <w:r>
+        <w:rPr>
+          <w:i/>
+          <w:iCs/>
+        </w:rPr>
+        <w:t>listat de les llibreries</w:t>
+      </w:r>
+      <w:r>
+        <w:rPr>
+          <w:i/>
+          <w:iCs/>
+        </w:rPr>
         <w:t xml:space="preserve"> de Python per fer jocs</w:t>
       </w:r>
       <w:r>
+        <w:rPr>
+          <w:i/>
+          <w:iCs/>
+        </w:rPr>
+        <w:t>, destacant quin es el mes popular (motiu pel que l’has triat)</w:t>
+      </w:r>
+      <w:r>
         <w:t>&gt;</w:t>
       </w:r>
     </w:p>
     <w:p>
-      <w:hyperlink r:id="rId16" w:history="1">
+      <w:r>
+        <w:t xml:space="preserve">Font: </w:t>
+      </w:r>
+      <w:hyperlink r:id="rId19" w:history="1">
         <w:r>
           <w:rPr>
-            <w:rStyle w:val="Hipervnculo"/>
+            <w:rStyle w:val="Hyperlink"/>
           </w:rPr>
           <w:t>https://wiki.python.org/moin/PythonGameLibraries</w:t>
         </w:r>
       </w:hyperlink>
     </w:p>
     <w:p/>
-    <w:p>
-      <w:proofErr w:type="spellStart"/>
-      <w:r>
-        <w:t>Grafica</w:t>
-      </w:r>
-      <w:proofErr w:type="spellEnd"/>
-      <w:r>
-        <w:t xml:space="preserve"> de percentatges </w:t>
-      </w:r>
-      <w:proofErr w:type="spellStart"/>
-      <w:r>
-        <w:t>d´´us</w:t>
-      </w:r>
-      <w:proofErr w:type="spellEnd"/>
-    </w:p>
     <w:p/>
     <w:p>
       <w:pPr>
-        <w:pStyle w:val="Ttulo3"/>
-      </w:pPr>
-      <w:bookmarkStart w:id="22" w:name="_Toc148087962"/>
+        <w:pStyle w:val="Heading3"/>
+      </w:pPr>
+      <w:bookmarkStart w:id="22" w:name="_Toc148887644"/>
       <w:r>
         <w:t>Pygame</w:t>
       </w:r>
@@ -4917,33 +4864,18 @@
     </w:p>
     <w:p/>
     <w:p>
-      <w:proofErr w:type="spellStart"/>
-      <w:r>
-        <w:t>Explicacio</w:t>
-      </w:r>
-      <w:proofErr w:type="spellEnd"/>
-      <w:r>
-        <w:t xml:space="preserve"> mes detallada del </w:t>
-      </w:r>
-      <w:proofErr w:type="spellStart"/>
-      <w:r>
-        <w:t>pygame</w:t>
-      </w:r>
-      <w:proofErr w:type="spellEnd"/>
-    </w:p>
-    <w:p>
-      <w:proofErr w:type="spellStart"/>
-      <w:r>
-        <w:t>Ref</w:t>
-      </w:r>
-      <w:proofErr w:type="spellEnd"/>
-      <w:r>
-        <w:t xml:space="preserve"> </w:t>
-      </w:r>
-      <w:hyperlink r:id="rId17" w:history="1">
+      <w:r>
+        <w:t>Explicacio mes detallada del pygame</w:t>
+      </w:r>
+    </w:p>
+    <w:p>
+      <w:r>
+        <w:t xml:space="preserve">Ref </w:t>
+      </w:r>
+      <w:hyperlink r:id="rId20" w:history="1">
         <w:r>
           <w:rPr>
-            <w:rStyle w:val="Hipervnculo"/>
+            <w:rStyle w:val="Hyperlink"/>
           </w:rPr>
           <w:t>https://www.pygame.org/docs/tut/PygameIntro.html</w:t>
         </w:r>
@@ -4952,9 +4884,9 @@
     <w:p/>
     <w:p>
       <w:pPr>
-        <w:pStyle w:val="Ttulo2"/>
-      </w:pPr>
-      <w:bookmarkStart w:id="23" w:name="_Toc148087963"/>
+        <w:pStyle w:val="Heading2"/>
+      </w:pPr>
+      <w:bookmarkStart w:id="23" w:name="_Toc148887645"/>
       <w:r>
         <w:t>Motors de des</w:t>
       </w:r>
@@ -4962,15 +4894,7 @@
         <w:t>envolupament</w:t>
       </w:r>
       <w:r>
-        <w:t xml:space="preserve"> (Game </w:t>
-      </w:r>
-      <w:proofErr w:type="spellStart"/>
-      <w:r>
-        <w:t>Engines</w:t>
-      </w:r>
-      <w:proofErr w:type="spellEnd"/>
-      <w:r>
-        <w:t>)</w:t>
+        <w:t xml:space="preserve"> (Game Engines)</w:t>
       </w:r>
       <w:bookmarkEnd w:id="23"/>
     </w:p>
@@ -4983,9 +4907,9 @@
     <w:p/>
     <w:p>
       <w:pPr>
-        <w:pStyle w:val="Ttulo2"/>
-      </w:pPr>
-      <w:bookmarkStart w:id="24" w:name="_Toc148087964"/>
+        <w:pStyle w:val="Heading2"/>
+      </w:pPr>
+      <w:bookmarkStart w:id="24" w:name="_Toc148887646"/>
       <w:r>
         <w:t>Comparativa</w:t>
       </w:r>
@@ -5011,219 +4935,189 @@
           <w:i/>
           <w:iCs/>
         </w:rPr>
-        <w:t xml:space="preserve">ot fer una taula amb el que surt al </w:t>
-      </w:r>
-      <w:proofErr w:type="spellStart"/>
-      <w:r>
+        <w:t xml:space="preserve">ot fer una taula amb el que surt al video </w:t>
+      </w:r>
+    </w:p>
+    <w:p>
+      <w:pPr>
+        <w:rPr>
+          <w:rFonts w:asciiTheme="majorHAnsi" w:eastAsiaTheme="majorEastAsia" w:hAnsiTheme="majorHAnsi" w:cstheme="majorBidi"/>
+          <w:color w:val="4472C4" w:themeColor="accent1"/>
+          <w:sz w:val="32"/>
+          <w:szCs w:val="32"/>
+        </w:rPr>
+      </w:pPr>
+      <w:r>
+        <w:br w:type="page"/>
+      </w:r>
+    </w:p>
+    <w:p>
+      <w:pPr>
+        <w:pStyle w:val="Heading1"/>
+      </w:pPr>
+      <w:bookmarkStart w:id="25" w:name="_Toc148887647"/>
+      <w:r>
+        <w:lastRenderedPageBreak/>
+        <w:t>El Joc</w:t>
+      </w:r>
+      <w:bookmarkEnd w:id="25"/>
+    </w:p>
+    <w:p/>
+    <w:p>
+      <w:pPr>
+        <w:pStyle w:val="Heading2"/>
+      </w:pPr>
+      <w:bookmarkStart w:id="26" w:name="_Toc148887648"/>
+      <w:r>
+        <w:t>Proces Creatiu</w:t>
+      </w:r>
+      <w:bookmarkEnd w:id="26"/>
+    </w:p>
+    <w:p/>
+    <w:p>
+      <w:pPr>
         <w:rPr>
           <w:i/>
           <w:iCs/>
         </w:rPr>
-        <w:t>video</w:t>
-      </w:r>
-      <w:proofErr w:type="spellEnd"/>
+      </w:pPr>
+      <w:r>
+        <w:t>&lt;</w:t>
+      </w:r>
       <w:r>
         <w:rPr>
           <w:i/>
           <w:iCs/>
         </w:rPr>
-        <w:t xml:space="preserve"> </w:t>
-      </w:r>
-    </w:p>
-    <w:p>
-      <w:pPr>
-        <w:pStyle w:val="Ttulo1"/>
-      </w:pPr>
-      <w:bookmarkStart w:id="25" w:name="_Toc148087965"/>
-      <w:r>
-        <w:t>El Joc</w:t>
-      </w:r>
-      <w:bookmarkEnd w:id="25"/>
-    </w:p>
-    <w:p/>
-    <w:p>
-      <w:pPr>
-        <w:pStyle w:val="Ttulo2"/>
-      </w:pPr>
-      <w:bookmarkStart w:id="26" w:name="_Toc148087966"/>
-      <w:proofErr w:type="spellStart"/>
-      <w:r>
-        <w:t>Proces</w:t>
-      </w:r>
-      <w:proofErr w:type="spellEnd"/>
-      <w:r>
-        <w:t xml:space="preserve"> Creatiu</w:t>
-      </w:r>
-      <w:bookmarkEnd w:id="26"/>
-    </w:p>
-    <w:p/>
-    <w:p>
-      <w:r>
         <w:t>Eines que vas tria</w:t>
       </w:r>
       <w:r>
-        <w:t>r (llenguatge/</w:t>
-      </w:r>
-      <w:proofErr w:type="spellStart"/>
-      <w:r>
-        <w:t>framework</w:t>
-      </w:r>
-      <w:proofErr w:type="spellEnd"/>
-      <w:r>
-        <w:t xml:space="preserve">/IDE/control de </w:t>
-      </w:r>
-      <w:proofErr w:type="spellStart"/>
-      <w:r>
-        <w:t>versio</w:t>
-      </w:r>
-      <w:proofErr w:type="spellEnd"/>
-      <w:r>
-        <w:t>)</w:t>
-      </w:r>
-      <w:r>
-        <w:t xml:space="preserve">. </w:t>
-      </w:r>
-    </w:p>
-    <w:p>
-      <w:r>
-        <w:t>Tema del joc.</w:t>
-      </w:r>
-      <w:r>
-        <w:t xml:space="preserve"> </w:t>
-      </w:r>
-    </w:p>
-    <w:p/>
-    <w:p>
-      <w:pPr>
-        <w:pStyle w:val="Ttulo2"/>
-      </w:pPr>
-      <w:bookmarkStart w:id="27" w:name="_Toc148087967"/>
-      <w:r>
-        <w:t>Desenvolupament</w:t>
-      </w:r>
-      <w:bookmarkEnd w:id="27"/>
-    </w:p>
-    <w:p/>
-    <w:p>
-      <w:r>
-        <w:t>Control</w:t>
-      </w:r>
-      <w:r>
-        <w:t>s</w:t>
-      </w:r>
-    </w:p>
-    <w:p>
-      <w:proofErr w:type="spellStart"/>
-      <w:r>
-        <w:t>Limits</w:t>
-      </w:r>
-      <w:proofErr w:type="spellEnd"/>
-    </w:p>
-    <w:p>
-      <w:r>
-        <w:t>Personatges</w:t>
-      </w:r>
-    </w:p>
-    <w:p>
-      <w:proofErr w:type="spellStart"/>
-      <w:r>
-        <w:t>Grafics</w:t>
-      </w:r>
-      <w:proofErr w:type="spellEnd"/>
-    </w:p>
-    <w:p>
-      <w:r>
-        <w:lastRenderedPageBreak/>
-        <w:t>So</w:t>
-      </w:r>
-    </w:p>
-    <w:p>
-      <w:r>
-        <w:t>Objectiu</w:t>
-      </w:r>
-    </w:p>
-    <w:p>
-      <w:pPr>
         <w:rPr>
           <w:i/>
           <w:iCs/>
         </w:rPr>
-      </w:pPr>
+        <w:t>r (llenguatge/framework/IDE/control de versio)</w:t>
+      </w:r>
       <w:r>
         <w:rPr>
           <w:i/>
           <w:iCs/>
         </w:rPr>
-        <w:t xml:space="preserve">Complementar cada </w:t>
-      </w:r>
-      <w:proofErr w:type="spellStart"/>
+        <w:t xml:space="preserve">. </w:t>
+      </w:r>
+    </w:p>
+    <w:p>
       <w:r>
         <w:rPr>
           <w:i/>
           <w:iCs/>
         </w:rPr>
-        <w:t>descripcio</w:t>
-      </w:r>
-      <w:proofErr w:type="spellEnd"/>
-      <w:r>
+        <w:t>Pasos previs al desenvolupament del joc final. Desenvolupaments de prova/aprenentag anteriors</w:t>
+      </w:r>
+      <w:r>
+        <w:t>&gt;</w:t>
+      </w:r>
+    </w:p>
+    <w:p/>
+    <w:p>
+      <w:pPr>
+        <w:pStyle w:val="Heading2"/>
+      </w:pPr>
+      <w:bookmarkStart w:id="27" w:name="_Toc148887649"/>
+      <w:r>
+        <w:t>Desenvolupament</w:t>
+      </w:r>
+      <w:bookmarkEnd w:id="27"/>
+    </w:p>
+    <w:p/>
+    <w:p>
+      <w:r>
+        <w:t>Control</w:t>
+      </w:r>
+      <w:r>
+        <w:t>s</w:t>
+      </w:r>
+    </w:p>
+    <w:p>
+      <w:r>
+        <w:t>Limits</w:t>
+      </w:r>
+    </w:p>
+    <w:p>
+      <w:r>
+        <w:t>Personatges</w:t>
+      </w:r>
+    </w:p>
+    <w:p>
+      <w:r>
+        <w:t>Grafics</w:t>
+      </w:r>
+    </w:p>
+    <w:p>
+      <w:r>
+        <w:t>So</w:t>
+      </w:r>
+    </w:p>
+    <w:p>
+      <w:r>
+        <w:t>Objectiu</w:t>
+      </w:r>
+    </w:p>
+    <w:p>
+      <w:pPr>
         <w:rPr>
           <w:i/>
           <w:iCs/>
         </w:rPr>
-        <w:t xml:space="preserve"> amb </w:t>
-      </w:r>
-      <w:proofErr w:type="spellStart"/>
+      </w:pPr>
       <w:r>
         <w:rPr>
           <w:i/>
           <w:iCs/>
         </w:rPr>
-        <w:t>video</w:t>
-      </w:r>
-      <w:proofErr w:type="spellEnd"/>
+        <w:t>Complementar cada descripcio amb video (??)</w:t>
+      </w:r>
+    </w:p>
+    <w:p/>
+    <w:p>
+      <w:pPr>
+        <w:pStyle w:val="Heading2"/>
+      </w:pPr>
+      <w:bookmarkStart w:id="28" w:name="_Toc148887650"/>
+      <w:r>
+        <w:t>Documentacio</w:t>
+      </w:r>
+      <w:bookmarkEnd w:id="28"/>
+    </w:p>
+    <w:p/>
+    <w:p>
+      <w:r>
+        <w:t>&lt;</w:t>
+      </w:r>
       <w:r>
         <w:rPr>
           <w:i/>
           <w:iCs/>
         </w:rPr>
-        <w:t xml:space="preserve"> (??)</w:t>
-      </w:r>
-    </w:p>
-    <w:p/>
-    <w:p>
-      <w:pPr>
-        <w:pStyle w:val="Ttulo2"/>
-      </w:pPr>
-      <w:bookmarkStart w:id="28" w:name="_Toc148087968"/>
-      <w:proofErr w:type="spellStart"/>
-      <w:r>
-        <w:t>Documentacio</w:t>
-      </w:r>
-      <w:bookmarkEnd w:id="28"/>
-      <w:proofErr w:type="spellEnd"/>
-    </w:p>
-    <w:p/>
-    <w:p>
-      <w:r>
-        <w:t xml:space="preserve">Manual </w:t>
-      </w:r>
-      <w:proofErr w:type="spellStart"/>
-      <w:r>
-        <w:t>tecnic</w:t>
-      </w:r>
-      <w:proofErr w:type="spellEnd"/>
-      <w:r>
-        <w:t xml:space="preserve"> </w:t>
+        <w:t>Manual del Joc</w:t>
+      </w:r>
+      <w:r>
+        <w:t>&gt;</w:t>
+      </w:r>
+    </w:p>
+    <w:p>
+      <w:r>
+        <w:t xml:space="preserve">Manual tecnic </w:t>
       </w:r>
       <w:r>
         <w:t xml:space="preserve">del projecte. Com </w:t>
       </w:r>
     </w:p>
     <w:p>
-      <w:hyperlink r:id="rId18" w:history="1">
+      <w:hyperlink r:id="rId21" w:history="1">
         <w:r>
           <w:rPr>
-            <w:rStyle w:val="Hipervnculo"/>
+            <w:rStyle w:val="Hyperlink"/>
           </w:rPr>
           <w:t>https://docs.python-guide.org/writing/documentation/</w:t>
         </w:r>
@@ -5234,71 +5128,129 @@
       <w:r>
         <w:t xml:space="preserve">Pot ser una bona idea executar </w:t>
       </w:r>
-      <w:proofErr w:type="spellStart"/>
-      <w:r>
-        <w:t>Sphinx</w:t>
-      </w:r>
-      <w:proofErr w:type="spellEnd"/>
-      <w:r>
-        <w:t xml:space="preserve"> per documentar el programa (??)</w:t>
-      </w:r>
-    </w:p>
-    <w:p>
-      <w:hyperlink r:id="rId19" w:history="1">
+      <w:r>
+        <w:t>Sphinx per documentar el programa (??)</w:t>
+      </w:r>
+    </w:p>
+    <w:p>
+      <w:pPr>
+        <w:rPr>
+          <w:rStyle w:val="Hyperlink"/>
+        </w:rPr>
+      </w:pPr>
+      <w:hyperlink r:id="rId22" w:history="1">
         <w:r>
           <w:rPr>
-            <w:rStyle w:val="Hipervnculo"/>
+            <w:rStyle w:val="Hyperlink"/>
           </w:rPr>
           <w:t>https://www.sphinx-doc.org/en/master/</w:t>
         </w:r>
       </w:hyperlink>
     </w:p>
+    <w:p>
+      <w:pPr>
+        <w:rPr>
+          <w:rStyle w:val="Hyperlink"/>
+        </w:rPr>
+      </w:pPr>
+    </w:p>
+    <w:p>
+      <w:r>
+        <w:t>Esmentar que tot el codi del programa final desenvolupat, els jocs d’aprenentatge i aquest mateix treball estan disponibles a GitHub</w:t>
+      </w:r>
+    </w:p>
+    <w:p>
+      <w:hyperlink r:id="rId23" w:history="1">
+        <w:r>
+          <w:rPr>
+            <w:rStyle w:val="Hyperlink"/>
+          </w:rPr>
+          <w:t>https://github.com/gonzalluc/PythonTDR</w:t>
+        </w:r>
+      </w:hyperlink>
+    </w:p>
     <w:p/>
     <w:p/>
-    <w:p>
-      <w:pPr>
-        <w:pStyle w:val="Ttulo1"/>
-      </w:pPr>
-      <w:bookmarkStart w:id="29" w:name="_Toc148087969"/>
-      <w:r>
+    <w:p/>
+    <w:p>
+      <w:pPr>
+        <w:pStyle w:val="Heading1"/>
+      </w:pPr>
+      <w:bookmarkStart w:id="29" w:name="_Toc148887651"/>
+      <w:r>
+        <w:lastRenderedPageBreak/>
         <w:t>Conclusions</w:t>
       </w:r>
       <w:bookmarkEnd w:id="29"/>
     </w:p>
     <w:p/>
     <w:p>
-      <w:r>
+      <w:pPr>
+        <w:rPr>
+          <w:i/>
+          <w:iCs/>
+        </w:rPr>
+      </w:pPr>
+      <w:r>
+        <w:t>&lt;</w:t>
+      </w:r>
+      <w:r>
+        <w:rPr>
+          <w:i/>
+          <w:iCs/>
+        </w:rPr>
         <w:t>Que es el que t’ha agradat mes o t’ha sorprès?</w:t>
       </w:r>
     </w:p>
     <w:p>
       <w:pPr>
-        <w:pStyle w:val="Ttulo1"/>
-      </w:pPr>
-      <w:bookmarkStart w:id="30" w:name="_Toc148087970"/>
-      <w:r>
-        <w:t xml:space="preserve">Bibliografia i </w:t>
-      </w:r>
-      <w:proofErr w:type="spellStart"/>
-      <w:r>
-        <w:t>Webgrafia</w:t>
+        <w:rPr>
+          <w:rFonts w:asciiTheme="majorHAnsi" w:eastAsiaTheme="majorEastAsia" w:hAnsiTheme="majorHAnsi" w:cstheme="majorBidi"/>
+          <w:color w:val="4472C4" w:themeColor="accent1"/>
+          <w:sz w:val="32"/>
+          <w:szCs w:val="32"/>
+        </w:rPr>
+      </w:pPr>
+      <w:r>
+        <w:rPr>
+          <w:i/>
+          <w:iCs/>
+        </w:rPr>
+        <w:t>Que mes t´hauria agradat fer (amb mes temps o recursos) o com continuaries el treball?</w:t>
+      </w:r>
+      <w:r>
+        <w:t>&gt;</w:t>
+      </w:r>
+      <w:r>
+        <w:br w:type="page"/>
+      </w:r>
+    </w:p>
+    <w:p>
+      <w:pPr>
+        <w:pStyle w:val="Heading1"/>
+      </w:pPr>
+      <w:bookmarkStart w:id="30" w:name="_Toc148887652"/>
+      <w:r>
+        <w:lastRenderedPageBreak/>
+        <w:t>Bibliografia i Webgrafia</w:t>
       </w:r>
       <w:bookmarkEnd w:id="30"/>
-      <w:proofErr w:type="spellEnd"/>
     </w:p>
     <w:p/>
     <w:p>
-      <w:proofErr w:type="spellStart"/>
-      <w:r>
-        <w:t>Ref</w:t>
-      </w:r>
-      <w:proofErr w:type="spellEnd"/>
-      <w:r>
-        <w:t xml:space="preserve"> 1) </w:t>
+      <w:r>
+        <w:t xml:space="preserve">Ref 1) </w:t>
       </w:r>
       <w:bookmarkStart w:id="31" w:name="_Hlk148203385"/>
       <w:r>
-        <w:t xml:space="preserve">Learning Python </w:t>
+        <w:rPr>
+          <w:i/>
+          <w:iCs/>
+        </w:rPr>
+        <w:t>Learning Python</w:t>
+      </w:r>
+      <w:r>
+        <w:t xml:space="preserve"> </w:t>
       </w:r>
       <w:r>
         <w:t xml:space="preserve">– Mark Lutz, O’Reilly, </w:t>
@@ -5309,119 +5261,72 @@
     </w:p>
     <w:bookmarkEnd w:id="31"/>
     <w:p>
-      <w:proofErr w:type="spellStart"/>
-      <w:r>
-        <w:t>Ref</w:t>
-      </w:r>
-      <w:proofErr w:type="spellEnd"/>
-      <w:r>
-        <w:t xml:space="preserve"> 2) </w:t>
-      </w:r>
-      <w:hyperlink r:id="rId20" w:history="1">
+      <w:r>
+        <w:t xml:space="preserve">Ref 2) </w:t>
+      </w:r>
+      <w:hyperlink r:id="rId24" w:history="1">
         <w:r>
           <w:rPr>
-            <w:rStyle w:val="Hipervnculo"/>
+            <w:rStyle w:val="Hyperlink"/>
           </w:rPr>
           <w:t>https://en.wikipedia.org/wiki/Python_(programming_language)</w:t>
         </w:r>
       </w:hyperlink>
     </w:p>
     <w:p>
-      <w:proofErr w:type="spellStart"/>
-      <w:r>
-        <w:t>Ref</w:t>
-      </w:r>
-      <w:proofErr w:type="spellEnd"/>
-      <w:r>
-        <w:t xml:space="preserve"> 3) Python, </w:t>
-      </w:r>
-      <w:proofErr w:type="spellStart"/>
-      <w:r>
-        <w:t>PyGame</w:t>
-      </w:r>
-      <w:proofErr w:type="spellEnd"/>
+      <w:r>
+        <w:t xml:space="preserve">Ref 3) </w:t>
+      </w:r>
+      <w:r>
+        <w:rPr>
+          <w:i/>
+          <w:iCs/>
+        </w:rPr>
+        <w:t>Python, PyGame, and Raspberry Pi Game Development</w:t>
+      </w:r>
       <w:r>
         <w:t xml:space="preserve">, </w:t>
       </w:r>
-      <w:proofErr w:type="spellStart"/>
-      <w:r>
-        <w:t>and</w:t>
-      </w:r>
-      <w:proofErr w:type="spellEnd"/>
-      <w:r>
-        <w:t xml:space="preserve"> </w:t>
-      </w:r>
-      <w:proofErr w:type="spellStart"/>
-      <w:r>
-        <w:t>Raspberry</w:t>
-      </w:r>
-      <w:proofErr w:type="spellEnd"/>
-      <w:r>
-        <w:t xml:space="preserve"> Pi Game </w:t>
-      </w:r>
-      <w:proofErr w:type="spellStart"/>
-      <w:r>
-        <w:t>Development</w:t>
-      </w:r>
-      <w:proofErr w:type="spellEnd"/>
-      <w:r>
-        <w:t xml:space="preserve">, </w:t>
-      </w:r>
-      <w:proofErr w:type="spellStart"/>
-      <w:r>
-        <w:t>Sloan</w:t>
-      </w:r>
-      <w:proofErr w:type="spellEnd"/>
-      <w:r>
-        <w:t xml:space="preserve"> Kelly</w:t>
-      </w:r>
-      <w:r>
-        <w:t xml:space="preserve">, </w:t>
-      </w:r>
-      <w:proofErr w:type="spellStart"/>
-      <w:r>
-        <w:t>Appress</w:t>
-      </w:r>
-      <w:proofErr w:type="spellEnd"/>
-      <w:r>
-        <w:t xml:space="preserve"> 2019</w:t>
-      </w:r>
-    </w:p>
-    <w:p>
-      <w:proofErr w:type="spellStart"/>
-      <w:r>
-        <w:t>Ref</w:t>
-      </w:r>
-      <w:proofErr w:type="spellEnd"/>
-      <w:r>
-        <w:t xml:space="preserve"> 4) </w:t>
-      </w:r>
-      <w:hyperlink r:id="rId21" w:history="1">
+      <w:r>
+        <w:t>Sloan Kelly</w:t>
+      </w:r>
+      <w:r>
+        <w:t>, Appress 2019</w:t>
+      </w:r>
+    </w:p>
+    <w:p>
+      <w:r>
+        <w:t xml:space="preserve">Ref 4) </w:t>
+      </w:r>
+      <w:hyperlink r:id="rId25" w:history="1">
         <w:r>
           <w:rPr>
-            <w:rStyle w:val="Hipervnculo"/>
+            <w:rStyle w:val="Hyperlink"/>
           </w:rPr>
           <w:t>https://code.visualstudio.com/docs/sourcecontrol/overview</w:t>
         </w:r>
       </w:hyperlink>
     </w:p>
     <w:p>
-      <w:proofErr w:type="spellStart"/>
-      <w:r>
-        <w:t>Ref</w:t>
-      </w:r>
-      <w:proofErr w:type="spellEnd"/>
-      <w:r>
-        <w:t xml:space="preserve"> 5) </w:t>
-      </w:r>
-      <w:r>
-        <w:t>Python Crash Course, 3rd Edition: A Hands-On, Project-Based Introduction to Programming ,  Eric Matthes, No Starch Press (2023)</w:t>
+      <w:r>
+        <w:t xml:space="preserve">Ref 5) </w:t>
+      </w:r>
+      <w:r>
+        <w:rPr>
+          <w:i/>
+          <w:iCs/>
+        </w:rPr>
+        <w:t>Python Crash Course</w:t>
+      </w:r>
+      <w:r>
+        <w:t>, 3rd Edition: A Hands-On, Project-Based Introduction to Programming ,  Eric Matthes, No Starch Press (2023)</w:t>
       </w:r>
     </w:p>
     <w:p/>
     <w:p/>
     <w:p/>
     <w:sectPr>
+      <w:footerReference w:type="default" r:id="rId26"/>
       <w:pgSz w:w="11906" w:h="16838"/>
       <w:pgMar w:top="1417" w:right="1701" w:bottom="1417" w:left="1701" w:header="708" w:footer="708" w:gutter="0"/>
       <w:pgNumType w:start="0"/>
@@ -5431,6 +5336,109 @@
     </w:sectPr>
   </w:body>
 </w:document>
+</file>
+
+<file path=word/endnotes.xml><?xml version="1.0" encoding="utf-8"?>
+<w:endnotes xmlns:wpc="http://schemas.microsoft.com/office/word/2010/wordprocessingCanvas" xmlns:cx="http://schemas.microsoft.com/office/drawing/2014/chartex" xmlns:cx1="http://schemas.microsoft.com/office/drawing/2015/9/8/chartex" xmlns:cx2="http://schemas.microsoft.com/office/drawing/2015/10/21/chartex" xmlns:cx3="http://schemas.microsoft.com/office/drawing/2016/5/9/chartex" xmlns:cx4="http://schemas.microsoft.com/office/drawing/2016/5/10/chartex" xmlns:cx5="http://schemas.microsoft.com/office/drawing/2016/5/11/chartex" xmlns:cx6="http://schemas.microsoft.com/office/drawing/2016/5/12/chartex" xmlns:cx7="http://schemas.microsoft.com/office/drawing/2016/5/13/chartex" xmlns:cx8="http://schemas.microsoft.com/office/drawing/2016/5/14/chartex" xmlns:mc="http://schemas.openxmlformats.org/markup-compatibility/2006" xmlns:aink="http://schemas.microsoft.com/office/drawing/2016/ink" xmlns:am3d="http://schemas.microsoft.com/office/drawing/2017/model3d" xmlns:o="urn:schemas-microsoft-com:office:office" xmlns:oel="http://schemas.microsoft.com/office/2019/extlst" xmlns:r="http://schemas.openxmlformats.org/officeDocument/2006/relationships" xmlns:m="http://schemas.openxmlformats.org/officeDocument/2006/math" xmlns:v="urn:schemas-microsoft-com:vml" xmlns:wp14="http://schemas.microsoft.com/office/word/2010/wordprocessingDrawing" xmlns:wp="http://schemas.openxmlformats.org/drawingml/2006/wordprocessingDrawing" xmlns:w10="urn:schemas-microsoft-com:office:word" xmlns:w="http://schemas.openxmlformats.org/wordprocessingml/2006/main" xmlns:w14="http://schemas.microsoft.com/office/word/2010/wordml" xmlns:w15="http://schemas.microsoft.com/office/word/2012/wordml" xmlns:w16cex="http://schemas.microsoft.com/office/word/2018/wordml/cex" xmlns:w16cid="http://schemas.microsoft.com/office/word/2016/wordml/cid" xmlns:w16="http://schemas.microsoft.com/office/word/2018/wordml" xmlns:w16sdtdh="http://schemas.microsoft.com/office/word/2020/wordml/sdtdatahash" xmlns:w16se="http://schemas.microsoft.com/office/word/2015/wordml/symex" xmlns:wpg="http://schemas.microsoft.com/office/word/2010/wordprocessingGroup" xmlns:wpi="http://schemas.microsoft.com/office/word/2010/wordprocessingInk" xmlns:wne="http://schemas.microsoft.com/office/word/2006/wordml" xmlns:wps="http://schemas.microsoft.com/office/word/2010/wordprocessingShape" mc:Ignorable="w14 w15 w16se w16cid w16 w16cex w16sdtdh wp14">
+  <w:endnote w:type="separator" w:id="-1">
+    <w:p>
+      <w:pPr>
+        <w:spacing w:after="0" w:line="240" w:lineRule="auto"/>
+      </w:pPr>
+      <w:r>
+        <w:separator/>
+      </w:r>
+    </w:p>
+  </w:endnote>
+  <w:endnote w:type="continuationSeparator" w:id="0">
+    <w:p>
+      <w:pPr>
+        <w:spacing w:after="0" w:line="240" w:lineRule="auto"/>
+      </w:pPr>
+      <w:r>
+        <w:continuationSeparator/>
+      </w:r>
+    </w:p>
+  </w:endnote>
+</w:endnotes>
+</file>
+
+<file path=word/footer1.xml><?xml version="1.0" encoding="utf-8"?>
+<w:ftr xmlns:wpc="http://schemas.microsoft.com/office/word/2010/wordprocessingCanvas" xmlns:cx="http://schemas.microsoft.com/office/drawing/2014/chartex" xmlns:cx1="http://schemas.microsoft.com/office/drawing/2015/9/8/chartex" xmlns:cx2="http://schemas.microsoft.com/office/drawing/2015/10/21/chartex" xmlns:cx3="http://schemas.microsoft.com/office/drawing/2016/5/9/chartex" xmlns:cx4="http://schemas.microsoft.com/office/drawing/2016/5/10/chartex" xmlns:cx5="http://schemas.microsoft.com/office/drawing/2016/5/11/chartex" xmlns:cx6="http://schemas.microsoft.com/office/drawing/2016/5/12/chartex" xmlns:cx7="http://schemas.microsoft.com/office/drawing/2016/5/13/chartex" xmlns:cx8="http://schemas.microsoft.com/office/drawing/2016/5/14/chartex" xmlns:mc="http://schemas.openxmlformats.org/markup-compatibility/2006" xmlns:aink="http://schemas.microsoft.com/office/drawing/2016/ink" xmlns:am3d="http://schemas.microsoft.com/office/drawing/2017/model3d" xmlns:o="urn:schemas-microsoft-com:office:office" xmlns:oel="http://schemas.microsoft.com/office/2019/extlst" xmlns:r="http://schemas.openxmlformats.org/officeDocument/2006/relationships" xmlns:m="http://schemas.openxmlformats.org/officeDocument/2006/math" xmlns:v="urn:schemas-microsoft-com:vml" xmlns:wp14="http://schemas.microsoft.com/office/word/2010/wordprocessingDrawing" xmlns:wp="http://schemas.openxmlformats.org/drawingml/2006/wordprocessingDrawing" xmlns:w10="urn:schemas-microsoft-com:office:word" xmlns:w="http://schemas.openxmlformats.org/wordprocessingml/2006/main" xmlns:w14="http://schemas.microsoft.com/office/word/2010/wordml" xmlns:w15="http://schemas.microsoft.com/office/word/2012/wordml" xmlns:w16cex="http://schemas.microsoft.com/office/word/2018/wordml/cex" xmlns:w16cid="http://schemas.microsoft.com/office/word/2016/wordml/cid" xmlns:w16="http://schemas.microsoft.com/office/word/2018/wordml" xmlns:w16sdtdh="http://schemas.microsoft.com/office/word/2020/wordml/sdtdatahash" xmlns:w16se="http://schemas.microsoft.com/office/word/2015/wordml/symex" xmlns:wpg="http://schemas.microsoft.com/office/word/2010/wordprocessingGroup" xmlns:wpi="http://schemas.microsoft.com/office/word/2010/wordprocessingInk" xmlns:wne="http://schemas.microsoft.com/office/word/2006/wordml" xmlns:wps="http://schemas.microsoft.com/office/word/2010/wordprocessingShape" mc:Ignorable="w14 w15 w16se w16cid w16 w16cex w16sdtdh wp14">
+  <w:sdt>
+    <w:sdtPr>
+      <w:id w:val="-1740787326"/>
+      <w:docPartObj>
+        <w:docPartGallery w:val="Page Numbers (Bottom of Page)"/>
+        <w:docPartUnique/>
+      </w:docPartObj>
+    </w:sdtPr>
+    <w:sdtEndPr>
+      <w:rPr>
+        <w:noProof/>
+      </w:rPr>
+    </w:sdtEndPr>
+    <w:sdtContent>
+      <w:p>
+        <w:pPr>
+          <w:pStyle w:val="Footer"/>
+          <w:jc w:val="right"/>
+        </w:pPr>
+        <w:r>
+          <w:fldChar w:fldCharType="begin"/>
+        </w:r>
+        <w:r>
+          <w:instrText xml:space="preserve"> PAGE   \* MERGEFORMAT </w:instrText>
+        </w:r>
+        <w:r>
+          <w:fldChar w:fldCharType="separate"/>
+        </w:r>
+        <w:r>
+          <w:rPr>
+            <w:noProof/>
+          </w:rPr>
+          <w:t>2</w:t>
+        </w:r>
+        <w:r>
+          <w:rPr>
+            <w:noProof/>
+          </w:rPr>
+          <w:fldChar w:fldCharType="end"/>
+        </w:r>
+      </w:p>
+    </w:sdtContent>
+  </w:sdt>
+  <w:p>
+    <w:pPr>
+      <w:pStyle w:val="Footer"/>
+    </w:pPr>
+  </w:p>
+</w:ftr>
+</file>
+
+<file path=word/footnotes.xml><?xml version="1.0" encoding="utf-8"?>
+<w:footnotes xmlns:wpc="http://schemas.microsoft.com/office/word/2010/wordprocessingCanvas" xmlns:cx="http://schemas.microsoft.com/office/drawing/2014/chartex" xmlns:cx1="http://schemas.microsoft.com/office/drawing/2015/9/8/chartex" xmlns:cx2="http://schemas.microsoft.com/office/drawing/2015/10/21/chartex" xmlns:cx3="http://schemas.microsoft.com/office/drawing/2016/5/9/chartex" xmlns:cx4="http://schemas.microsoft.com/office/drawing/2016/5/10/chartex" xmlns:cx5="http://schemas.microsoft.com/office/drawing/2016/5/11/chartex" xmlns:cx6="http://schemas.microsoft.com/office/drawing/2016/5/12/chartex" xmlns:cx7="http://schemas.microsoft.com/office/drawing/2016/5/13/chartex" xmlns:cx8="http://schemas.microsoft.com/office/drawing/2016/5/14/chartex" xmlns:mc="http://schemas.openxmlformats.org/markup-compatibility/2006" xmlns:aink="http://schemas.microsoft.com/office/drawing/2016/ink" xmlns:am3d="http://schemas.microsoft.com/office/drawing/2017/model3d" xmlns:o="urn:schemas-microsoft-com:office:office" xmlns:oel="http://schemas.microsoft.com/office/2019/extlst" xmlns:r="http://schemas.openxmlformats.org/officeDocument/2006/relationships" xmlns:m="http://schemas.openxmlformats.org/officeDocument/2006/math" xmlns:v="urn:schemas-microsoft-com:vml" xmlns:wp14="http://schemas.microsoft.com/office/word/2010/wordprocessingDrawing" xmlns:wp="http://schemas.openxmlformats.org/drawingml/2006/wordprocessingDrawing" xmlns:w10="urn:schemas-microsoft-com:office:word" xmlns:w="http://schemas.openxmlformats.org/wordprocessingml/2006/main" xmlns:w14="http://schemas.microsoft.com/office/word/2010/wordml" xmlns:w15="http://schemas.microsoft.com/office/word/2012/wordml" xmlns:w16cex="http://schemas.microsoft.com/office/word/2018/wordml/cex" xmlns:w16cid="http://schemas.microsoft.com/office/word/2016/wordml/cid" xmlns:w16="http://schemas.microsoft.com/office/word/2018/wordml" xmlns:w16sdtdh="http://schemas.microsoft.com/office/word/2020/wordml/sdtdatahash" xmlns:w16se="http://schemas.microsoft.com/office/word/2015/wordml/symex" xmlns:wpg="http://schemas.microsoft.com/office/word/2010/wordprocessingGroup" xmlns:wpi="http://schemas.microsoft.com/office/word/2010/wordprocessingInk" xmlns:wne="http://schemas.microsoft.com/office/word/2006/wordml" xmlns:wps="http://schemas.microsoft.com/office/word/2010/wordprocessingShape" mc:Ignorable="w14 w15 w16se w16cid w16 w16cex w16sdtdh wp14">
+  <w:footnote w:type="separator" w:id="-1">
+    <w:p>
+      <w:pPr>
+        <w:spacing w:after="0" w:line="240" w:lineRule="auto"/>
+      </w:pPr>
+      <w:r>
+        <w:separator/>
+      </w:r>
+    </w:p>
+  </w:footnote>
+  <w:footnote w:type="continuationSeparator" w:id="0">
+    <w:p>
+      <w:pPr>
+        <w:spacing w:after="0" w:line="240" w:lineRule="auto"/>
+      </w:pPr>
+      <w:r>
+        <w:continuationSeparator/>
+      </w:r>
+    </w:p>
+  </w:footnote>
+</w:footnotes>
 </file>
 
 <file path=word/numbering.xml><?xml version="1.0" encoding="utf-8"?>
@@ -6053,7 +6061,7 @@
     <w:lvl w:ilvl="0">
       <w:start w:val="1"/>
       <w:numFmt w:val="decimal"/>
-      <w:pStyle w:val="Ttulo1"/>
+      <w:pStyle w:val="Heading1"/>
       <w:lvlText w:val="%1."/>
       <w:lvlJc w:val="left"/>
       <w:pPr>
@@ -6069,7 +6077,7 @@
     <w:lvl w:ilvl="1">
       <w:start w:val="1"/>
       <w:numFmt w:val="decimal"/>
-      <w:pStyle w:val="Ttulo2"/>
+      <w:pStyle w:val="Heading2"/>
       <w:lvlText w:val="%1.%2"/>
       <w:lvlJc w:val="left"/>
       <w:pPr>
@@ -6085,7 +6093,7 @@
     <w:lvl w:ilvl="2">
       <w:start w:val="1"/>
       <w:numFmt w:val="decimal"/>
-      <w:pStyle w:val="Ttulo3"/>
+      <w:pStyle w:val="Heading3"/>
       <w:lvlText w:val="%1.%2.%3"/>
       <w:lvlJc w:val="left"/>
       <w:pPr>
@@ -6101,7 +6109,7 @@
     <w:lvl w:ilvl="3">
       <w:start w:val="1"/>
       <w:numFmt w:val="decimal"/>
-      <w:pStyle w:val="Ttulo4"/>
+      <w:pStyle w:val="Heading4"/>
       <w:lvlText w:val="%1.%2.%3.%4"/>
       <w:lvlJc w:val="left"/>
       <w:pPr>
@@ -6689,11 +6697,11 @@
     <w:name w:val="Normal"/>
     <w:qFormat/>
   </w:style>
-  <w:style w:type="paragraph" w:styleId="Ttulo1">
+  <w:style w:type="paragraph" w:styleId="Heading1">
     <w:name w:val="heading 1"/>
     <w:basedOn w:val="Normal"/>
     <w:next w:val="Normal"/>
-    <w:link w:val="Ttulo1Car"/>
+    <w:link w:val="Heading1Char"/>
     <w:uiPriority w:val="9"/>
     <w:qFormat/>
     <w:rsid w:val="005C2824"/>
@@ -6713,11 +6721,11 @@
       <w:szCs w:val="32"/>
     </w:rPr>
   </w:style>
-  <w:style w:type="paragraph" w:styleId="Ttulo2">
+  <w:style w:type="paragraph" w:styleId="Heading2">
     <w:name w:val="heading 2"/>
     <w:basedOn w:val="Normal"/>
     <w:next w:val="Normal"/>
-    <w:link w:val="Ttulo2Car"/>
+    <w:link w:val="Heading2Char"/>
     <w:uiPriority w:val="9"/>
     <w:unhideWhenUsed/>
     <w:qFormat/>
@@ -6739,11 +6747,11 @@
       <w:szCs w:val="26"/>
     </w:rPr>
   </w:style>
-  <w:style w:type="paragraph" w:styleId="Ttulo3">
+  <w:style w:type="paragraph" w:styleId="Heading3">
     <w:name w:val="heading 3"/>
     <w:basedOn w:val="Normal"/>
     <w:next w:val="Normal"/>
-    <w:link w:val="Ttulo3Car"/>
+    <w:link w:val="Heading3Char"/>
     <w:uiPriority w:val="9"/>
     <w:unhideWhenUsed/>
     <w:qFormat/>
@@ -6765,11 +6773,11 @@
       <w:szCs w:val="24"/>
     </w:rPr>
   </w:style>
-  <w:style w:type="paragraph" w:styleId="Ttulo4">
+  <w:style w:type="paragraph" w:styleId="Heading4">
     <w:name w:val="heading 4"/>
     <w:basedOn w:val="Normal"/>
     <w:next w:val="Normal"/>
-    <w:link w:val="Ttulo4Car"/>
+    <w:link w:val="Heading4Char"/>
     <w:uiPriority w:val="9"/>
     <w:semiHidden/>
     <w:unhideWhenUsed/>
@@ -6790,13 +6798,13 @@
       <w:iCs/>
     </w:rPr>
   </w:style>
-  <w:style w:type="character" w:default="1" w:styleId="Fuentedeprrafopredeter">
+  <w:style w:type="character" w:default="1" w:styleId="DefaultParagraphFont">
     <w:name w:val="Default Paragraph Font"/>
     <w:uiPriority w:val="1"/>
     <w:semiHidden/>
     <w:unhideWhenUsed/>
   </w:style>
-  <w:style w:type="table" w:default="1" w:styleId="Tablanormal">
+  <w:style w:type="table" w:default="1" w:styleId="TableNormal">
     <w:name w:val="Normal Table"/>
     <w:uiPriority w:val="99"/>
     <w:semiHidden/>
@@ -6811,13 +6819,13 @@
       </w:tblCellMar>
     </w:tblPr>
   </w:style>
-  <w:style w:type="numbering" w:default="1" w:styleId="Sinlista">
+  <w:style w:type="numbering" w:default="1" w:styleId="NoList">
     <w:name w:val="No List"/>
     <w:uiPriority w:val="99"/>
     <w:semiHidden/>
     <w:unhideWhenUsed/>
   </w:style>
-  <w:style w:type="paragraph" w:styleId="Prrafodelista">
+  <w:style w:type="paragraph" w:styleId="ListParagraph">
     <w:name w:val="List Paragraph"/>
     <w:basedOn w:val="Normal"/>
     <w:uiPriority w:val="34"/>
@@ -6828,10 +6836,10 @@
       <w:contextualSpacing/>
     </w:pPr>
   </w:style>
-  <w:style w:type="character" w:customStyle="1" w:styleId="Ttulo1Car">
-    <w:name w:val="Título 1 Car"/>
-    <w:basedOn w:val="Fuentedeprrafopredeter"/>
-    <w:link w:val="Ttulo1"/>
+  <w:style w:type="character" w:customStyle="1" w:styleId="Heading1Char">
+    <w:name w:val="Heading 1 Char"/>
+    <w:basedOn w:val="DefaultParagraphFont"/>
+    <w:link w:val="Heading1"/>
     <w:uiPriority w:val="9"/>
     <w:rsid w:val="005C2824"/>
     <w:rPr>
@@ -6841,10 +6849,10 @@
       <w:szCs w:val="32"/>
     </w:rPr>
   </w:style>
-  <w:style w:type="character" w:customStyle="1" w:styleId="Ttulo2Car">
-    <w:name w:val="Título 2 Car"/>
-    <w:basedOn w:val="Fuentedeprrafopredeter"/>
-    <w:link w:val="Ttulo2"/>
+  <w:style w:type="character" w:customStyle="1" w:styleId="Heading2Char">
+    <w:name w:val="Heading 2 Char"/>
+    <w:basedOn w:val="DefaultParagraphFont"/>
+    <w:link w:val="Heading2"/>
     <w:uiPriority w:val="9"/>
     <w:rsid w:val="005C2824"/>
     <w:rPr>
@@ -6854,10 +6862,10 @@
       <w:szCs w:val="26"/>
     </w:rPr>
   </w:style>
-  <w:style w:type="character" w:customStyle="1" w:styleId="Ttulo3Car">
-    <w:name w:val="Título 3 Car"/>
-    <w:basedOn w:val="Fuentedeprrafopredeter"/>
-    <w:link w:val="Ttulo3"/>
+  <w:style w:type="character" w:customStyle="1" w:styleId="Heading3Char">
+    <w:name w:val="Heading 3 Char"/>
+    <w:basedOn w:val="DefaultParagraphFont"/>
+    <w:link w:val="Heading3"/>
     <w:uiPriority w:val="9"/>
     <w:rsid w:val="00B3259E"/>
     <w:rPr>
@@ -6867,10 +6875,10 @@
       <w:szCs w:val="24"/>
     </w:rPr>
   </w:style>
-  <w:style w:type="character" w:customStyle="1" w:styleId="Ttulo4Car">
-    <w:name w:val="Título 4 Car"/>
-    <w:basedOn w:val="Fuentedeprrafopredeter"/>
-    <w:link w:val="Ttulo4"/>
+  <w:style w:type="character" w:customStyle="1" w:styleId="Heading4Char">
+    <w:name w:val="Heading 4 Char"/>
+    <w:basedOn w:val="DefaultParagraphFont"/>
+    <w:link w:val="Heading4"/>
     <w:uiPriority w:val="9"/>
     <w:semiHidden/>
     <w:rsid w:val="00C56CAA"/>
@@ -6879,9 +6887,9 @@
       <w:iCs/>
     </w:rPr>
   </w:style>
-  <w:style w:type="paragraph" w:styleId="Sinespaciado">
+  <w:style w:type="paragraph" w:styleId="NoSpacing">
     <w:name w:val="No Spacing"/>
-    <w:link w:val="SinespaciadoCar"/>
+    <w:link w:val="NoSpacingChar"/>
     <w:uiPriority w:val="1"/>
     <w:qFormat/>
     <w:rsid w:val="00DD6654"/>
@@ -6895,10 +6903,10 @@
       <w14:ligatures w14:val="none"/>
     </w:rPr>
   </w:style>
-  <w:style w:type="character" w:customStyle="1" w:styleId="SinespaciadoCar">
-    <w:name w:val="Sin espaciado Car"/>
-    <w:basedOn w:val="Fuentedeprrafopredeter"/>
-    <w:link w:val="Sinespaciado"/>
+  <w:style w:type="character" w:customStyle="1" w:styleId="NoSpacingChar">
+    <w:name w:val="No Spacing Char"/>
+    <w:basedOn w:val="DefaultParagraphFont"/>
+    <w:link w:val="NoSpacing"/>
     <w:uiPriority w:val="1"/>
     <w:rsid w:val="00DD6654"/>
     <w:rPr>
@@ -6908,9 +6916,9 @@
       <w14:ligatures w14:val="none"/>
     </w:rPr>
   </w:style>
-  <w:style w:type="character" w:styleId="Hipervnculo">
+  <w:style w:type="character" w:styleId="Hyperlink">
     <w:name w:val="Hyperlink"/>
-    <w:basedOn w:val="Fuentedeprrafopredeter"/>
+    <w:basedOn w:val="DefaultParagraphFont"/>
     <w:uiPriority w:val="99"/>
     <w:unhideWhenUsed/>
     <w:rsid w:val="00D77D69"/>
@@ -6919,9 +6927,9 @@
       <w:u w:val="single"/>
     </w:rPr>
   </w:style>
-  <w:style w:type="character" w:styleId="Mencinsinresolver">
+  <w:style w:type="character" w:styleId="UnresolvedMention">
     <w:name w:val="Unresolved Mention"/>
-    <w:basedOn w:val="Fuentedeprrafopredeter"/>
+    <w:basedOn w:val="DefaultParagraphFont"/>
     <w:uiPriority w:val="99"/>
     <w:semiHidden/>
     <w:unhideWhenUsed/>
@@ -6931,9 +6939,9 @@
       <w:shd w:val="clear" w:color="auto" w:fill="E1DFDD"/>
     </w:rPr>
   </w:style>
-  <w:style w:type="paragraph" w:styleId="TtuloTDC">
+  <w:style w:type="paragraph" w:styleId="TOCHeading">
     <w:name w:val="TOC Heading"/>
-    <w:basedOn w:val="Ttulo1"/>
+    <w:basedOn w:val="Heading1"/>
     <w:next w:val="Normal"/>
     <w:uiPriority w:val="39"/>
     <w:unhideWhenUsed/>
@@ -6952,7 +6960,7 @@
       <w14:ligatures w14:val="none"/>
     </w:rPr>
   </w:style>
-  <w:style w:type="paragraph" w:styleId="TDC1">
+  <w:style w:type="paragraph" w:styleId="TOC1">
     <w:name w:val="toc 1"/>
     <w:basedOn w:val="Normal"/>
     <w:next w:val="Normal"/>
@@ -6964,7 +6972,7 @@
       <w:spacing w:after="100"/>
     </w:pPr>
   </w:style>
-  <w:style w:type="paragraph" w:styleId="TDC2">
+  <w:style w:type="paragraph" w:styleId="TOC2">
     <w:name w:val="toc 2"/>
     <w:basedOn w:val="Normal"/>
     <w:next w:val="Normal"/>
@@ -6977,7 +6985,7 @@
       <w:ind w:left="220"/>
     </w:pPr>
   </w:style>
-  <w:style w:type="paragraph" w:styleId="TDC3">
+  <w:style w:type="paragraph" w:styleId="TOC3">
     <w:name w:val="toc 3"/>
     <w:basedOn w:val="Normal"/>
     <w:next w:val="Normal"/>
@@ -6990,7 +6998,7 @@
       <w:ind w:left="440"/>
     </w:pPr>
   </w:style>
-  <w:style w:type="paragraph" w:styleId="Descripcin">
+  <w:style w:type="paragraph" w:styleId="Caption">
     <w:name w:val="caption"/>
     <w:basedOn w:val="Normal"/>
     <w:next w:val="Normal"/>
@@ -7009,9 +7017,9 @@
       <w:szCs w:val="18"/>
     </w:rPr>
   </w:style>
-  <w:style w:type="character" w:styleId="Hipervnculovisitado">
+  <w:style w:type="character" w:styleId="FollowedHyperlink">
     <w:name w:val="FollowedHyperlink"/>
-    <w:basedOn w:val="Fuentedeprrafopredeter"/>
+    <w:basedOn w:val="DefaultParagraphFont"/>
     <w:uiPriority w:val="99"/>
     <w:semiHidden/>
     <w:unhideWhenUsed/>
@@ -7020,6 +7028,50 @@
       <w:color w:val="954F72" w:themeColor="followedHyperlink"/>
       <w:u w:val="single"/>
     </w:rPr>
+  </w:style>
+  <w:style w:type="paragraph" w:styleId="Header">
+    <w:name w:val="header"/>
+    <w:basedOn w:val="Normal"/>
+    <w:link w:val="HeaderChar"/>
+    <w:uiPriority w:val="99"/>
+    <w:unhideWhenUsed/>
+    <w:rsid w:val="00A355F2"/>
+    <w:pPr>
+      <w:tabs>
+        <w:tab w:val="center" w:pos="4252"/>
+        <w:tab w:val="right" w:pos="8504"/>
+      </w:tabs>
+      <w:spacing w:after="0" w:line="240" w:lineRule="auto"/>
+    </w:pPr>
+  </w:style>
+  <w:style w:type="character" w:customStyle="1" w:styleId="HeaderChar">
+    <w:name w:val="Header Char"/>
+    <w:basedOn w:val="DefaultParagraphFont"/>
+    <w:link w:val="Header"/>
+    <w:uiPriority w:val="99"/>
+    <w:rsid w:val="00A355F2"/>
+  </w:style>
+  <w:style w:type="paragraph" w:styleId="Footer">
+    <w:name w:val="footer"/>
+    <w:basedOn w:val="Normal"/>
+    <w:link w:val="FooterChar"/>
+    <w:uiPriority w:val="99"/>
+    <w:unhideWhenUsed/>
+    <w:rsid w:val="00A355F2"/>
+    <w:pPr>
+      <w:tabs>
+        <w:tab w:val="center" w:pos="4252"/>
+        <w:tab w:val="right" w:pos="8504"/>
+      </w:tabs>
+      <w:spacing w:after="0" w:line="240" w:lineRule="auto"/>
+    </w:pPr>
+  </w:style>
+  <w:style w:type="character" w:customStyle="1" w:styleId="FooterChar">
+    <w:name w:val="Footer Char"/>
+    <w:basedOn w:val="DefaultParagraphFont"/>
+    <w:link w:val="Footer"/>
+    <w:uiPriority w:val="99"/>
+    <w:rsid w:val="00A355F2"/>
   </w:style>
 </w:styles>
 </file>
@@ -7322,7 +7374,7 @@
 <file path=customXml/item1.xml><?xml version="1.0" encoding="utf-8"?>
 <CoverPageProperties xmlns="http://schemas.microsoft.com/office/2006/coverPageProps">
   <PublishDate/>
-  <Abstract>rrrr</Abstract>
+  <Abstract/>
   <CompanyAddress/>
   <CompanyPhone/>
   <CompanyFax/>

</xml_diff>